<commit_message>
evolutions rapport ajout d'image exemple
</commit_message>
<xml_diff>
--- a/Rapport_DessinVectoriel_Sylla_Zaninetti.docx
+++ b/Rapport_DessinVectoriel_Sylla_Zaninetti.docx
@@ -1,6 +1,6 @@
 
 <file path=word/document.xml><?xml version="1.0" encoding="utf-8"?>
-<w:document xmlns:wpc="http://schemas.microsoft.com/office/word/2010/wordprocessingCanvas" xmlns:mc="http://schemas.openxmlformats.org/markup-compatibility/2006" xmlns:o="urn:schemas-microsoft-com:office:office" xmlns:r="http://schemas.openxmlformats.org/officeDocument/2006/relationships" xmlns:m="http://schemas.openxmlformats.org/officeDocument/2006/math" xmlns:v="urn:schemas-microsoft-com:vml" xmlns:wp14="http://schemas.microsoft.com/office/word/2010/wordprocessingDrawing" xmlns:wp="http://schemas.openxmlformats.org/drawingml/2006/wordprocessingDrawing" xmlns:w10="urn:schemas-microsoft-com:office:word" xmlns:w="http://schemas.openxmlformats.org/wordprocessingml/2006/main" xmlns:w14="http://schemas.microsoft.com/office/word/2010/wordml" xmlns:w15="http://schemas.microsoft.com/office/word/2012/wordml" xmlns:wpg="http://schemas.microsoft.com/office/word/2010/wordprocessingGroup" xmlns:wpi="http://schemas.microsoft.com/office/word/2010/wordprocessingInk" xmlns:wne="http://schemas.microsoft.com/office/word/2006/wordml" xmlns:wps="http://schemas.microsoft.com/office/word/2010/wordprocessingShape" mc:Ignorable="w14 w15 wp14">
+<w:document xmlns:ve="http://schemas.openxmlformats.org/markup-compatibility/2006" xmlns:o="urn:schemas-microsoft-com:office:office" xmlns:r="http://schemas.openxmlformats.org/officeDocument/2006/relationships" xmlns:m="http://schemas.openxmlformats.org/officeDocument/2006/math" xmlns:v="urn:schemas-microsoft-com:vml" xmlns:wp="http://schemas.openxmlformats.org/drawingml/2006/wordprocessingDrawing" xmlns:w10="urn:schemas-microsoft-com:office:word" xmlns:w="http://schemas.openxmlformats.org/wordprocessingml/2006/main" xmlns:wne="http://schemas.microsoft.com/office/word/2006/wordml">
   <w:body>
     <w:p>
       <w:pPr>
@@ -232,15 +232,7 @@
         <w:t xml:space="preserve"> </w:t>
       </w:r>
       <w:r>
-        <w:t xml:space="preserve">que l’écriture de scripts par l’utilisateur et l’interprétation du langage devraient être </w:t>
-      </w:r>
-      <w:proofErr w:type="gramStart"/>
-      <w:r>
-        <w:t>affranchies</w:t>
-      </w:r>
-      <w:proofErr w:type="gramEnd"/>
-      <w:r>
-        <w:t xml:space="preserve"> le plus possible du langage Java.</w:t>
+        <w:t>que l’écriture de scripts par l’utilisateur et l’interprétation du langage devraient être affranchies le plus possible du langage Java.</w:t>
       </w:r>
     </w:p>
     <w:p>
@@ -370,26 +362,10 @@
     </w:p>
     <w:p>
       <w:r>
-        <w:t xml:space="preserve">Ces instructions sont ensuite regroupées dans l’objet Dessin qui se charger de les exécuter. Mais cette exécution passe par une interprétation, c’est-à-dire une redéfinition de ces instructions par de commandes format </w:t>
-      </w:r>
-      <w:proofErr w:type="spellStart"/>
-      <w:r>
-        <w:t>svg</w:t>
-      </w:r>
-      <w:proofErr w:type="spellEnd"/>
-      <w:r>
-        <w:t>. L’interpréteur est alors très important dans ce processus de dessin vectoriel, c’est en fait lui qui fait que notre langage soit compréhensible et traductible en une suite de commandes logiques pouvant désormais être tracées et visionnées par n’importe quel logi</w:t>
-      </w:r>
-      <w:r>
-        <w:t xml:space="preserve">ciel pouvant lire le format </w:t>
-      </w:r>
-      <w:proofErr w:type="spellStart"/>
-      <w:r>
-        <w:t>svg</w:t>
-      </w:r>
-      <w:proofErr w:type="spellEnd"/>
-      <w:r>
-        <w:t>, typiquement les navigateurs web.</w:t>
+        <w:t>Ces instructions sont ensuite regroupées dans l’objet Dessin qui se charger de les exécuter. Mais cette exécution passe par une interprétation, c’est-à-dire une redéfinition de ces instructions par de commandes format svg. L’interpréteur est alors très important dans ce processus de dessin vectoriel, c’est en fait lui qui fait que notre langage soit compréhensible et traductible en une suite de commandes logiques pouvant désormais être tracées et visionnées par n’importe quel logi</w:t>
+      </w:r>
+      <w:r>
+        <w:t>ciel pouvant lire le format svg, typiquement les navigateurs web.</w:t>
       </w:r>
     </w:p>
     <w:p>
@@ -397,20 +373,58 @@
         <w:t>En ce qui nous concerne, l’interprétation du langage se fait par une reconnaissance des instructions. Lorsque l’utilisateur aura écrit et validé son script pour exécution, on va parcourir l’ensemble du script, instruction par instruction pour les traiter. Pour chaque instruction, l’interpréteur regardera de quelle forme il s’agit et récupère l’ensemble des arguments donnés par l’utilisateur.</w:t>
       </w:r>
       <w:r>
-        <w:t xml:space="preserve"> Une fois la forme déterminée, il procédera alors au « tracé » de cette forme avec les commandes </w:t>
-      </w:r>
-      <w:proofErr w:type="spellStart"/>
-      <w:r>
-        <w:t>svg</w:t>
-      </w:r>
-      <w:proofErr w:type="spellEnd"/>
-      <w:r>
-        <w:t xml:space="preserve"> adéquates en fournissant les données de l’utilisateur.</w:t>
-      </w:r>
-    </w:p>
-    <w:p>
-      <w:r>
+        <w:t xml:space="preserve"> Une fois la forme déterminée, il procédera alors au « tracé » de cette forme avec les commandes svg adéquates en fournissant les données de l’utilisateur.</w:t>
+      </w:r>
+      <w:r>
+        <w:t xml:space="preserve"> Un exemple de résultat issu de l’interprétation de script est donné ci-dessous :</w:t>
+      </w:r>
+    </w:p>
+    <w:p>
+      <w:r>
+        <w:rPr>
+          <w:noProof/>
+          <w:lang w:eastAsia="fr-FR"/>
+        </w:rPr>
         <w:lastRenderedPageBreak/>
+        <w:drawing>
+          <wp:inline distT="0" distB="0" distL="0" distR="0">
+            <wp:extent cx="5762625" cy="1952625"/>
+            <wp:effectExtent l="19050" t="0" r="0" b="0"/>
+            <wp:docPr id="4" name="Image 3" descr="Capture.PNG"/>
+            <wp:cNvGraphicFramePr>
+              <a:graphicFrameLocks xmlns:a="http://schemas.openxmlformats.org/drawingml/2006/main" noChangeAspect="1"/>
+            </wp:cNvGraphicFramePr>
+            <a:graphic xmlns:a="http://schemas.openxmlformats.org/drawingml/2006/main">
+              <a:graphicData uri="http://schemas.openxmlformats.org/drawingml/2006/picture">
+                <pic:pic xmlns:pic="http://schemas.openxmlformats.org/drawingml/2006/picture">
+                  <pic:nvPicPr>
+                    <pic:cNvPr id="0" name="Capture.PNG"/>
+                    <pic:cNvPicPr/>
+                  </pic:nvPicPr>
+                  <pic:blipFill>
+                    <a:blip r:embed="rId7" cstate="print"/>
+                    <a:stretch>
+                      <a:fillRect/>
+                    </a:stretch>
+                  </pic:blipFill>
+                  <pic:spPr>
+                    <a:xfrm>
+                      <a:off x="0" y="0"/>
+                      <a:ext cx="5760720" cy="1951980"/>
+                    </a:xfrm>
+                    <a:prstGeom prst="rect">
+                      <a:avLst/>
+                    </a:prstGeom>
+                  </pic:spPr>
+                </pic:pic>
+              </a:graphicData>
+            </a:graphic>
+          </wp:inline>
+        </w:drawing>
+      </w:r>
+    </w:p>
+    <w:p>
+      <w:r>
         <w:t>Pour les alternatives et les boucles qui constituent également des instructions, l’interprétation est la même</w:t>
       </w:r>
       <w:r>
@@ -419,23 +433,7 @@
     </w:p>
     <w:p>
       <w:r>
-        <w:t>En définitive, la fin de l’exécution du script donnera lieu à un fichier au format .</w:t>
-      </w:r>
-      <w:proofErr w:type="spellStart"/>
-      <w:r>
-        <w:t>svg</w:t>
-      </w:r>
-      <w:proofErr w:type="spellEnd"/>
-      <w:r>
-        <w:t xml:space="preserve"> contenant toutes les instructions du dessin. Vient alors la deuxième phase de l’interprétation qui est l’exécution du fichier </w:t>
-      </w:r>
-      <w:proofErr w:type="spellStart"/>
-      <w:r>
-        <w:t>svg</w:t>
-      </w:r>
-      <w:proofErr w:type="spellEnd"/>
-      <w:r>
-        <w:t xml:space="preserve"> pour avoir un rendu graphique du dessin</w:t>
+        <w:t>En définitive, la fin de l’exécution du script donnera lieu à un fichier au format .svg contenant toutes les instructions du dessin. Vient alors la deuxième phase de l’interprétation qui est l’exécution du fichier svg pour avoir un rendu graphique du dessin</w:t>
       </w:r>
       <w:r>
         <w:t xml:space="preserve">. La visualisation de ce fichier peut se faire avec l’aide de navigateurs comme </w:t>
@@ -456,16 +454,66 @@
         <w:t>IE</w:t>
       </w:r>
       <w:r>
-        <w:t>.</w:t>
-      </w:r>
-    </w:p>
+        <w:t xml:space="preserve">. L’exemple de la visualisation du dessin correspondant aux commandes svg </w:t>
+      </w:r>
+      <w:r>
+        <w:t xml:space="preserve">ci-dessus </w:t>
+      </w:r>
+      <w:r>
+        <w:t>issues de l’interprétation du script de l’utilisateur est donné ci-dessous :</w:t>
+      </w:r>
+    </w:p>
+    <w:p>
+      <w:r>
+        <w:rPr>
+          <w:noProof/>
+          <w:lang w:eastAsia="fr-FR"/>
+        </w:rPr>
+        <w:drawing>
+          <wp:inline distT="0" distB="0" distL="0" distR="0">
+            <wp:extent cx="5760720" cy="1263650"/>
+            <wp:effectExtent l="19050" t="0" r="0" b="0"/>
+            <wp:docPr id="5" name="Image 4" descr="Capture1.PNG"/>
+            <wp:cNvGraphicFramePr>
+              <a:graphicFrameLocks xmlns:a="http://schemas.openxmlformats.org/drawingml/2006/main" noChangeAspect="1"/>
+            </wp:cNvGraphicFramePr>
+            <a:graphic xmlns:a="http://schemas.openxmlformats.org/drawingml/2006/main">
+              <a:graphicData uri="http://schemas.openxmlformats.org/drawingml/2006/picture">
+                <pic:pic xmlns:pic="http://schemas.openxmlformats.org/drawingml/2006/picture">
+                  <pic:nvPicPr>
+                    <pic:cNvPr id="0" name="Capture1.PNG"/>
+                    <pic:cNvPicPr/>
+                  </pic:nvPicPr>
+                  <pic:blipFill>
+                    <a:blip r:embed="rId8" cstate="print"/>
+                    <a:stretch>
+                      <a:fillRect/>
+                    </a:stretch>
+                  </pic:blipFill>
+                  <pic:spPr>
+                    <a:xfrm>
+                      <a:off x="0" y="0"/>
+                      <a:ext cx="5760720" cy="1263650"/>
+                    </a:xfrm>
+                    <a:prstGeom prst="rect">
+                      <a:avLst/>
+                    </a:prstGeom>
+                  </pic:spPr>
+                </pic:pic>
+              </a:graphicData>
+            </a:graphic>
+          </wp:inline>
+        </w:drawing>
+      </w:r>
+    </w:p>
+    <w:p/>
     <w:p>
       <w:bookmarkStart w:id="0" w:name="_GoBack"/>
       <w:bookmarkEnd w:id="0"/>
     </w:p>
     <w:p/>
     <w:sectPr>
-      <w:headerReference w:type="default" r:id="rId7"/>
+      <w:headerReference w:type="default" r:id="rId9"/>
       <w:pgSz w:w="11906" w:h="16838"/>
       <w:pgMar w:top="1417" w:right="1417" w:bottom="1417" w:left="1417" w:header="708" w:footer="708" w:gutter="0"/>
       <w:cols w:space="708"/>
@@ -476,7 +524,7 @@
 </file>
 
 <file path=word/endnotes.xml><?xml version="1.0" encoding="utf-8"?>
-<w:endnotes xmlns:wpc="http://schemas.microsoft.com/office/word/2010/wordprocessingCanvas" xmlns:mc="http://schemas.openxmlformats.org/markup-compatibility/2006" xmlns:o="urn:schemas-microsoft-com:office:office" xmlns:r="http://schemas.openxmlformats.org/officeDocument/2006/relationships" xmlns:m="http://schemas.openxmlformats.org/officeDocument/2006/math" xmlns:v="urn:schemas-microsoft-com:vml" xmlns:wp14="http://schemas.microsoft.com/office/word/2010/wordprocessingDrawing" xmlns:wp="http://schemas.openxmlformats.org/drawingml/2006/wordprocessingDrawing" xmlns:w10="urn:schemas-microsoft-com:office:word" xmlns:w="http://schemas.openxmlformats.org/wordprocessingml/2006/main" xmlns:w14="http://schemas.microsoft.com/office/word/2010/wordml" xmlns:w15="http://schemas.microsoft.com/office/word/2012/wordml" xmlns:wpg="http://schemas.microsoft.com/office/word/2010/wordprocessingGroup" xmlns:wpi="http://schemas.microsoft.com/office/word/2010/wordprocessingInk" xmlns:wne="http://schemas.microsoft.com/office/word/2006/wordml" xmlns:wps="http://schemas.microsoft.com/office/word/2010/wordprocessingShape" mc:Ignorable="w14 w15 wp14">
+<w:endnotes xmlns:ve="http://schemas.openxmlformats.org/markup-compatibility/2006" xmlns:o="urn:schemas-microsoft-com:office:office" xmlns:r="http://schemas.openxmlformats.org/officeDocument/2006/relationships" xmlns:m="http://schemas.openxmlformats.org/officeDocument/2006/math" xmlns:v="urn:schemas-microsoft-com:vml" xmlns:wp="http://schemas.openxmlformats.org/drawingml/2006/wordprocessingDrawing" xmlns:w10="urn:schemas-microsoft-com:office:word" xmlns:w="http://schemas.openxmlformats.org/wordprocessingml/2006/main" xmlns:wne="http://schemas.microsoft.com/office/word/2006/wordml">
   <w:endnote w:type="separator" w:id="-1">
     <w:p>
       <w:pPr>
@@ -501,7 +549,7 @@
 </file>
 
 <file path=word/footnotes.xml><?xml version="1.0" encoding="utf-8"?>
-<w:footnotes xmlns:wpc="http://schemas.microsoft.com/office/word/2010/wordprocessingCanvas" xmlns:mc="http://schemas.openxmlformats.org/markup-compatibility/2006" xmlns:o="urn:schemas-microsoft-com:office:office" xmlns:r="http://schemas.openxmlformats.org/officeDocument/2006/relationships" xmlns:m="http://schemas.openxmlformats.org/officeDocument/2006/math" xmlns:v="urn:schemas-microsoft-com:vml" xmlns:wp14="http://schemas.microsoft.com/office/word/2010/wordprocessingDrawing" xmlns:wp="http://schemas.openxmlformats.org/drawingml/2006/wordprocessingDrawing" xmlns:w10="urn:schemas-microsoft-com:office:word" xmlns:w="http://schemas.openxmlformats.org/wordprocessingml/2006/main" xmlns:w14="http://schemas.microsoft.com/office/word/2010/wordml" xmlns:w15="http://schemas.microsoft.com/office/word/2012/wordml" xmlns:wpg="http://schemas.microsoft.com/office/word/2010/wordprocessingGroup" xmlns:wpi="http://schemas.microsoft.com/office/word/2010/wordprocessingInk" xmlns:wne="http://schemas.microsoft.com/office/word/2006/wordml" xmlns:wps="http://schemas.microsoft.com/office/word/2010/wordprocessingShape" mc:Ignorable="w14 w15 wp14">
+<w:footnotes xmlns:ve="http://schemas.openxmlformats.org/markup-compatibility/2006" xmlns:o="urn:schemas-microsoft-com:office:office" xmlns:r="http://schemas.openxmlformats.org/officeDocument/2006/relationships" xmlns:m="http://schemas.openxmlformats.org/officeDocument/2006/math" xmlns:v="urn:schemas-microsoft-com:vml" xmlns:wp="http://schemas.openxmlformats.org/drawingml/2006/wordprocessingDrawing" xmlns:w10="urn:schemas-microsoft-com:office:word" xmlns:w="http://schemas.openxmlformats.org/wordprocessingml/2006/main" xmlns:wne="http://schemas.microsoft.com/office/word/2006/wordml">
   <w:footnote w:type="separator" w:id="-1">
     <w:p>
       <w:pPr>
@@ -526,7 +574,7 @@
 </file>
 
 <file path=word/header1.xml><?xml version="1.0" encoding="utf-8"?>
-<w:hdr xmlns:wpc="http://schemas.microsoft.com/office/word/2010/wordprocessingCanvas" xmlns:mc="http://schemas.openxmlformats.org/markup-compatibility/2006" xmlns:o="urn:schemas-microsoft-com:office:office" xmlns:r="http://schemas.openxmlformats.org/officeDocument/2006/relationships" xmlns:m="http://schemas.openxmlformats.org/officeDocument/2006/math" xmlns:v="urn:schemas-microsoft-com:vml" xmlns:wp14="http://schemas.microsoft.com/office/word/2010/wordprocessingDrawing" xmlns:wp="http://schemas.openxmlformats.org/drawingml/2006/wordprocessingDrawing" xmlns:w10="urn:schemas-microsoft-com:office:word" xmlns:w="http://schemas.openxmlformats.org/wordprocessingml/2006/main" xmlns:w14="http://schemas.microsoft.com/office/word/2010/wordml" xmlns:w15="http://schemas.microsoft.com/office/word/2012/wordml" xmlns:wpg="http://schemas.microsoft.com/office/word/2010/wordprocessingGroup" xmlns:wpi="http://schemas.microsoft.com/office/word/2010/wordprocessingInk" xmlns:wne="http://schemas.microsoft.com/office/word/2006/wordml" xmlns:wps="http://schemas.microsoft.com/office/word/2010/wordprocessingShape" mc:Ignorable="w14 w15 wp14">
+<w:hdr xmlns:ve="http://schemas.openxmlformats.org/markup-compatibility/2006" xmlns:o="urn:schemas-microsoft-com:office:office" xmlns:r="http://schemas.openxmlformats.org/officeDocument/2006/relationships" xmlns:m="http://schemas.openxmlformats.org/officeDocument/2006/math" xmlns:v="urn:schemas-microsoft-com:vml" xmlns:wp="http://schemas.openxmlformats.org/drawingml/2006/wordprocessingDrawing" xmlns:w10="urn:schemas-microsoft-com:office:word" xmlns:w="http://schemas.openxmlformats.org/wordprocessingml/2006/main" xmlns:wne="http://schemas.microsoft.com/office/word/2006/wordml">
   <w:p>
     <w:pPr>
       <w:pStyle w:val="En-tte"/>
@@ -541,17 +589,15 @@
       <w:pStyle w:val="En-tte"/>
       <w:jc w:val="right"/>
     </w:pPr>
-    <w:proofErr w:type="spellStart"/>
     <w:r>
       <w:t>Zaninetti</w:t>
     </w:r>
-    <w:proofErr w:type="spellEnd"/>
   </w:p>
 </w:hdr>
 </file>
 
 <file path=word/numbering.xml><?xml version="1.0" encoding="utf-8"?>
-<w:numbering xmlns:wpc="http://schemas.microsoft.com/office/word/2010/wordprocessingCanvas" xmlns:mc="http://schemas.openxmlformats.org/markup-compatibility/2006" xmlns:o="urn:schemas-microsoft-com:office:office" xmlns:r="http://schemas.openxmlformats.org/officeDocument/2006/relationships" xmlns:m="http://schemas.openxmlformats.org/officeDocument/2006/math" xmlns:v="urn:schemas-microsoft-com:vml" xmlns:wp14="http://schemas.microsoft.com/office/word/2010/wordprocessingDrawing" xmlns:wp="http://schemas.openxmlformats.org/drawingml/2006/wordprocessingDrawing" xmlns:w10="urn:schemas-microsoft-com:office:word" xmlns:w="http://schemas.openxmlformats.org/wordprocessingml/2006/main" xmlns:w14="http://schemas.microsoft.com/office/word/2010/wordml" xmlns:w15="http://schemas.microsoft.com/office/word/2012/wordml" xmlns:wpg="http://schemas.microsoft.com/office/word/2010/wordprocessingGroup" xmlns:wpi="http://schemas.microsoft.com/office/word/2010/wordprocessingInk" xmlns:wne="http://schemas.microsoft.com/office/word/2006/wordml" xmlns:wps="http://schemas.microsoft.com/office/word/2010/wordprocessingShape" mc:Ignorable="w14 w15 wp14">
+<w:numbering xmlns:ve="http://schemas.openxmlformats.org/markup-compatibility/2006" xmlns:o="urn:schemas-microsoft-com:office:office" xmlns:r="http://schemas.openxmlformats.org/officeDocument/2006/relationships" xmlns:m="http://schemas.openxmlformats.org/officeDocument/2006/math" xmlns:v="urn:schemas-microsoft-com:vml" xmlns:wp="http://schemas.openxmlformats.org/drawingml/2006/wordprocessingDrawing" xmlns:w10="urn:schemas-microsoft-com:office:word" xmlns:w="http://schemas.openxmlformats.org/wordprocessingml/2006/main" xmlns:wne="http://schemas.microsoft.com/office/word/2006/wordml">
   <w:abstractNum w:abstractNumId="0">
     <w:nsid w:val="0A0A4A47"/>
     <w:multiLevelType w:val="hybridMultilevel"/>
@@ -904,7 +950,7 @@
 </file>
 
 <file path=word/styles.xml><?xml version="1.0" encoding="utf-8"?>
-<w:styles xmlns:mc="http://schemas.openxmlformats.org/markup-compatibility/2006" xmlns:r="http://schemas.openxmlformats.org/officeDocument/2006/relationships" xmlns:w="http://schemas.openxmlformats.org/wordprocessingml/2006/main" xmlns:w14="http://schemas.microsoft.com/office/word/2010/wordml" xmlns:w15="http://schemas.microsoft.com/office/word/2012/wordml" mc:Ignorable="w14 w15">
+<w:styles xmlns:r="http://schemas.openxmlformats.org/officeDocument/2006/relationships" xmlns:w="http://schemas.openxmlformats.org/wordprocessingml/2006/main">
   <w:docDefaults>
     <w:rPrDefault>
       <w:rPr>
@@ -920,382 +966,149 @@
       </w:pPr>
     </w:pPrDefault>
   </w:docDefaults>
-  <w:latentStyles w:defLockedState="0" w:defUIPriority="99" w:defSemiHidden="0" w:defUnhideWhenUsed="0" w:defQFormat="0" w:count="371">
-    <w:lsdException w:name="Normal" w:uiPriority="0" w:qFormat="1"/>
-    <w:lsdException w:name="heading 1" w:uiPriority="9" w:qFormat="1"/>
-    <w:lsdException w:name="heading 2" w:semiHidden="1" w:uiPriority="9" w:unhideWhenUsed="1" w:qFormat="1"/>
-    <w:lsdException w:name="heading 3" w:semiHidden="1" w:uiPriority="9" w:unhideWhenUsed="1" w:qFormat="1"/>
-    <w:lsdException w:name="heading 4" w:semiHidden="1" w:uiPriority="9" w:unhideWhenUsed="1" w:qFormat="1"/>
-    <w:lsdException w:name="heading 5" w:semiHidden="1" w:uiPriority="9" w:unhideWhenUsed="1" w:qFormat="1"/>
-    <w:lsdException w:name="heading 6" w:semiHidden="1" w:uiPriority="9" w:unhideWhenUsed="1" w:qFormat="1"/>
-    <w:lsdException w:name="heading 7" w:semiHidden="1" w:uiPriority="9" w:unhideWhenUsed="1" w:qFormat="1"/>
-    <w:lsdException w:name="heading 8" w:semiHidden="1" w:uiPriority="9" w:unhideWhenUsed="1" w:qFormat="1"/>
-    <w:lsdException w:name="heading 9" w:semiHidden="1" w:uiPriority="9" w:unhideWhenUsed="1" w:qFormat="1"/>
-    <w:lsdException w:name="index 1" w:semiHidden="1" w:unhideWhenUsed="1"/>
-    <w:lsdException w:name="index 2" w:semiHidden="1" w:unhideWhenUsed="1"/>
-    <w:lsdException w:name="index 3" w:semiHidden="1" w:unhideWhenUsed="1"/>
-    <w:lsdException w:name="index 4" w:semiHidden="1" w:unhideWhenUsed="1"/>
-    <w:lsdException w:name="index 5" w:semiHidden="1" w:unhideWhenUsed="1"/>
-    <w:lsdException w:name="index 6" w:semiHidden="1" w:unhideWhenUsed="1"/>
-    <w:lsdException w:name="index 7" w:semiHidden="1" w:unhideWhenUsed="1"/>
-    <w:lsdException w:name="index 8" w:semiHidden="1" w:unhideWhenUsed="1"/>
-    <w:lsdException w:name="index 9" w:semiHidden="1" w:unhideWhenUsed="1"/>
-    <w:lsdException w:name="toc 1" w:semiHidden="1" w:uiPriority="39" w:unhideWhenUsed="1"/>
-    <w:lsdException w:name="toc 2" w:semiHidden="1" w:uiPriority="39" w:unhideWhenUsed="1"/>
-    <w:lsdException w:name="toc 3" w:semiHidden="1" w:uiPriority="39" w:unhideWhenUsed="1"/>
-    <w:lsdException w:name="toc 4" w:semiHidden="1" w:uiPriority="39" w:unhideWhenUsed="1"/>
-    <w:lsdException w:name="toc 5" w:semiHidden="1" w:uiPriority="39" w:unhideWhenUsed="1"/>
-    <w:lsdException w:name="toc 6" w:semiHidden="1" w:uiPriority="39" w:unhideWhenUsed="1"/>
-    <w:lsdException w:name="toc 7" w:semiHidden="1" w:uiPriority="39" w:unhideWhenUsed="1"/>
-    <w:lsdException w:name="toc 8" w:semiHidden="1" w:uiPriority="39" w:unhideWhenUsed="1"/>
-    <w:lsdException w:name="toc 9" w:semiHidden="1" w:uiPriority="39" w:unhideWhenUsed="1"/>
-    <w:lsdException w:name="Normal Indent" w:semiHidden="1" w:unhideWhenUsed="1"/>
-    <w:lsdException w:name="footnote text" w:semiHidden="1" w:unhideWhenUsed="1"/>
-    <w:lsdException w:name="annotation text" w:semiHidden="1" w:unhideWhenUsed="1"/>
-    <w:lsdException w:name="header" w:semiHidden="1" w:unhideWhenUsed="1"/>
-    <w:lsdException w:name="footer" w:semiHidden="1" w:unhideWhenUsed="1"/>
-    <w:lsdException w:name="index heading" w:semiHidden="1" w:unhideWhenUsed="1"/>
-    <w:lsdException w:name="caption" w:semiHidden="1" w:uiPriority="35" w:unhideWhenUsed="1" w:qFormat="1"/>
-    <w:lsdException w:name="table of figures" w:semiHidden="1" w:unhideWhenUsed="1"/>
-    <w:lsdException w:name="envelope address" w:semiHidden="1" w:unhideWhenUsed="1"/>
-    <w:lsdException w:name="envelope return" w:semiHidden="1" w:unhideWhenUsed="1"/>
-    <w:lsdException w:name="footnote reference" w:semiHidden="1" w:unhideWhenUsed="1"/>
-    <w:lsdException w:name="annotation reference" w:semiHidden="1" w:unhideWhenUsed="1"/>
-    <w:lsdException w:name="line number" w:semiHidden="1" w:unhideWhenUsed="1"/>
-    <w:lsdException w:name="page number" w:semiHidden="1" w:unhideWhenUsed="1"/>
-    <w:lsdException w:name="endnote reference" w:semiHidden="1" w:unhideWhenUsed="1"/>
-    <w:lsdException w:name="endnote text" w:semiHidden="1" w:unhideWhenUsed="1"/>
-    <w:lsdException w:name="table of authorities" w:semiHidden="1" w:unhideWhenUsed="1"/>
-    <w:lsdException w:name="macro" w:semiHidden="1" w:unhideWhenUsed="1"/>
-    <w:lsdException w:name="toa heading" w:semiHidden="1" w:unhideWhenUsed="1"/>
-    <w:lsdException w:name="List" w:semiHidden="1" w:unhideWhenUsed="1"/>
-    <w:lsdException w:name="List Bullet" w:semiHidden="1" w:unhideWhenUsed="1"/>
-    <w:lsdException w:name="List Number" w:semiHidden="1" w:unhideWhenUsed="1"/>
-    <w:lsdException w:name="List 2" w:semiHidden="1" w:unhideWhenUsed="1"/>
-    <w:lsdException w:name="List 3" w:semiHidden="1" w:unhideWhenUsed="1"/>
-    <w:lsdException w:name="List 4" w:semiHidden="1" w:unhideWhenUsed="1"/>
-    <w:lsdException w:name="List 5" w:semiHidden="1" w:unhideWhenUsed="1"/>
-    <w:lsdException w:name="List Bullet 2" w:semiHidden="1" w:unhideWhenUsed="1"/>
-    <w:lsdException w:name="List Bullet 3" w:semiHidden="1" w:unhideWhenUsed="1"/>
-    <w:lsdException w:name="List Bullet 4" w:semiHidden="1" w:unhideWhenUsed="1"/>
-    <w:lsdException w:name="List Bullet 5" w:semiHidden="1" w:unhideWhenUsed="1"/>
-    <w:lsdException w:name="List Number 2" w:semiHidden="1" w:unhideWhenUsed="1"/>
-    <w:lsdException w:name="List Number 3" w:semiHidden="1" w:unhideWhenUsed="1"/>
-    <w:lsdException w:name="List Number 4" w:semiHidden="1" w:unhideWhenUsed="1"/>
-    <w:lsdException w:name="List Number 5" w:semiHidden="1" w:unhideWhenUsed="1"/>
-    <w:lsdException w:name="Title" w:uiPriority="10" w:qFormat="1"/>
-    <w:lsdException w:name="Closing" w:semiHidden="1" w:unhideWhenUsed="1"/>
-    <w:lsdException w:name="Signature" w:semiHidden="1" w:unhideWhenUsed="1"/>
-    <w:lsdException w:name="Default Paragraph Font" w:semiHidden="1" w:uiPriority="1" w:unhideWhenUsed="1"/>
-    <w:lsdException w:name="Body Text" w:semiHidden="1" w:unhideWhenUsed="1"/>
-    <w:lsdException w:name="Body Text Indent" w:semiHidden="1" w:unhideWhenUsed="1"/>
-    <w:lsdException w:name="List Continue" w:semiHidden="1" w:unhideWhenUsed="1"/>
-    <w:lsdException w:name="List Continue 2" w:semiHidden="1" w:unhideWhenUsed="1"/>
-    <w:lsdException w:name="List Continue 3" w:semiHidden="1" w:unhideWhenUsed="1"/>
-    <w:lsdException w:name="List Continue 4" w:semiHidden="1" w:unhideWhenUsed="1"/>
-    <w:lsdException w:name="List Continue 5" w:semiHidden="1" w:unhideWhenUsed="1"/>
-    <w:lsdException w:name="Message Header" w:semiHidden="1" w:unhideWhenUsed="1"/>
-    <w:lsdException w:name="Subtitle" w:uiPriority="11" w:qFormat="1"/>
-    <w:lsdException w:name="Salutation" w:semiHidden="1" w:unhideWhenUsed="1"/>
-    <w:lsdException w:name="Date" w:semiHidden="1" w:unhideWhenUsed="1"/>
-    <w:lsdException w:name="Body Text First Indent" w:semiHidden="1" w:unhideWhenUsed="1"/>
-    <w:lsdException w:name="Body Text First Indent 2" w:semiHidden="1" w:unhideWhenUsed="1"/>
-    <w:lsdException w:name="Note Heading" w:semiHidden="1" w:unhideWhenUsed="1"/>
-    <w:lsdException w:name="Body Text 2" w:semiHidden="1" w:unhideWhenUsed="1"/>
-    <w:lsdException w:name="Body Text 3" w:semiHidden="1" w:unhideWhenUsed="1"/>
-    <w:lsdException w:name="Body Text Indent 2" w:semiHidden="1" w:unhideWhenUsed="1"/>
-    <w:lsdException w:name="Body Text Indent 3" w:semiHidden="1" w:unhideWhenUsed="1"/>
-    <w:lsdException w:name="Block Text" w:semiHidden="1" w:unhideWhenUsed="1"/>
-    <w:lsdException w:name="Hyperlink" w:semiHidden="1" w:unhideWhenUsed="1"/>
-    <w:lsdException w:name="FollowedHyperlink" w:semiHidden="1" w:unhideWhenUsed="1"/>
-    <w:lsdException w:name="Strong" w:uiPriority="22" w:qFormat="1"/>
-    <w:lsdException w:name="Emphasis" w:uiPriority="20" w:qFormat="1"/>
-    <w:lsdException w:name="Document Map" w:semiHidden="1" w:unhideWhenUsed="1"/>
-    <w:lsdException w:name="Plain Text" w:semiHidden="1" w:unhideWhenUsed="1"/>
-    <w:lsdException w:name="E-mail Signature" w:semiHidden="1" w:unhideWhenUsed="1"/>
-    <w:lsdException w:name="HTML Top of Form" w:semiHidden="1" w:unhideWhenUsed="1"/>
-    <w:lsdException w:name="HTML Bottom of Form" w:semiHidden="1" w:unhideWhenUsed="1"/>
-    <w:lsdException w:name="Normal (Web)" w:semiHidden="1" w:unhideWhenUsed="1"/>
-    <w:lsdException w:name="HTML Acronym" w:semiHidden="1" w:unhideWhenUsed="1"/>
-    <w:lsdException w:name="HTML Address" w:semiHidden="1" w:unhideWhenUsed="1"/>
-    <w:lsdException w:name="HTML Cite" w:semiHidden="1" w:unhideWhenUsed="1"/>
-    <w:lsdException w:name="HTML Code" w:semiHidden="1" w:unhideWhenUsed="1"/>
-    <w:lsdException w:name="HTML Definition" w:semiHidden="1" w:unhideWhenUsed="1"/>
-    <w:lsdException w:name="HTML Keyboard" w:semiHidden="1" w:unhideWhenUsed="1"/>
-    <w:lsdException w:name="HTML Preformatted" w:semiHidden="1" w:unhideWhenUsed="1"/>
-    <w:lsdException w:name="HTML Sample" w:semiHidden="1" w:unhideWhenUsed="1"/>
-    <w:lsdException w:name="HTML Typewriter" w:semiHidden="1" w:unhideWhenUsed="1"/>
-    <w:lsdException w:name="HTML Variable" w:semiHidden="1" w:unhideWhenUsed="1"/>
-    <w:lsdException w:name="Normal Table" w:semiHidden="1" w:unhideWhenUsed="1"/>
-    <w:lsdException w:name="annotation subject" w:semiHidden="1" w:unhideWhenUsed="1"/>
-    <w:lsdException w:name="No List" w:semiHidden="1" w:unhideWhenUsed="1"/>
-    <w:lsdException w:name="Outline List 1" w:semiHidden="1" w:unhideWhenUsed="1"/>
-    <w:lsdException w:name="Outline List 2" w:semiHidden="1" w:unhideWhenUsed="1"/>
-    <w:lsdException w:name="Outline List 3" w:semiHidden="1" w:unhideWhenUsed="1"/>
-    <w:lsdException w:name="Table Simple 1" w:semiHidden="1" w:unhideWhenUsed="1"/>
-    <w:lsdException w:name="Table Simple 2" w:semiHidden="1" w:unhideWhenUsed="1"/>
-    <w:lsdException w:name="Table Simple 3" w:semiHidden="1" w:unhideWhenUsed="1"/>
-    <w:lsdException w:name="Table Classic 1" w:semiHidden="1" w:unhideWhenUsed="1"/>
-    <w:lsdException w:name="Table Classic 2" w:semiHidden="1" w:unhideWhenUsed="1"/>
-    <w:lsdException w:name="Table Classic 3" w:semiHidden="1" w:unhideWhenUsed="1"/>
-    <w:lsdException w:name="Table Classic 4" w:semiHidden="1" w:unhideWhenUsed="1"/>
-    <w:lsdException w:name="Table Colorful 1" w:semiHidden="1" w:unhideWhenUsed="1"/>
-    <w:lsdException w:name="Table Colorful 2" w:semiHidden="1" w:unhideWhenUsed="1"/>
-    <w:lsdException w:name="Table Colorful 3" w:semiHidden="1" w:unhideWhenUsed="1"/>
-    <w:lsdException w:name="Table Columns 1" w:semiHidden="1" w:unhideWhenUsed="1"/>
-    <w:lsdException w:name="Table Columns 2" w:semiHidden="1" w:unhideWhenUsed="1"/>
-    <w:lsdException w:name="Table Columns 3" w:semiHidden="1" w:unhideWhenUsed="1"/>
-    <w:lsdException w:name="Table Columns 4" w:semiHidden="1" w:unhideWhenUsed="1"/>
-    <w:lsdException w:name="Table Columns 5" w:semiHidden="1" w:unhideWhenUsed="1"/>
-    <w:lsdException w:name="Table Grid 1" w:semiHidden="1" w:unhideWhenUsed="1"/>
-    <w:lsdException w:name="Table Grid 2" w:semiHidden="1" w:unhideWhenUsed="1"/>
-    <w:lsdException w:name="Table Grid 3" w:semiHidden="1" w:unhideWhenUsed="1"/>
-    <w:lsdException w:name="Table Grid 4" w:semiHidden="1" w:unhideWhenUsed="1"/>
-    <w:lsdException w:name="Table Grid 5" w:semiHidden="1" w:unhideWhenUsed="1"/>
-    <w:lsdException w:name="Table Grid 6" w:semiHidden="1" w:unhideWhenUsed="1"/>
-    <w:lsdException w:name="Table Grid 7" w:semiHidden="1" w:unhideWhenUsed="1"/>
-    <w:lsdException w:name="Table Grid 8" w:semiHidden="1" w:unhideWhenUsed="1"/>
-    <w:lsdException w:name="Table List 1" w:semiHidden="1" w:unhideWhenUsed="1"/>
-    <w:lsdException w:name="Table List 2" w:semiHidden="1" w:unhideWhenUsed="1"/>
-    <w:lsdException w:name="Table List 3" w:semiHidden="1" w:unhideWhenUsed="1"/>
-    <w:lsdException w:name="Table List 4" w:semiHidden="1" w:unhideWhenUsed="1"/>
-    <w:lsdException w:name="Table List 5" w:semiHidden="1" w:unhideWhenUsed="1"/>
-    <w:lsdException w:name="Table List 6" w:semiHidden="1" w:unhideWhenUsed="1"/>
-    <w:lsdException w:name="Table List 7" w:semiHidden="1" w:unhideWhenUsed="1"/>
-    <w:lsdException w:name="Table List 8" w:semiHidden="1" w:unhideWhenUsed="1"/>
-    <w:lsdException w:name="Table 3D effects 1" w:semiHidden="1" w:unhideWhenUsed="1"/>
-    <w:lsdException w:name="Table 3D effects 2" w:semiHidden="1" w:unhideWhenUsed="1"/>
-    <w:lsdException w:name="Table 3D effects 3" w:semiHidden="1" w:unhideWhenUsed="1"/>
-    <w:lsdException w:name="Table Contemporary" w:semiHidden="1" w:unhideWhenUsed="1"/>
-    <w:lsdException w:name="Table Elegant" w:semiHidden="1" w:unhideWhenUsed="1"/>
-    <w:lsdException w:name="Table Professional" w:semiHidden="1" w:unhideWhenUsed="1"/>
-    <w:lsdException w:name="Table Subtle 1" w:semiHidden="1" w:unhideWhenUsed="1"/>
-    <w:lsdException w:name="Table Subtle 2" w:semiHidden="1" w:unhideWhenUsed="1"/>
-    <w:lsdException w:name="Table Web 1" w:semiHidden="1" w:unhideWhenUsed="1"/>
-    <w:lsdException w:name="Table Web 2" w:semiHidden="1" w:unhideWhenUsed="1"/>
-    <w:lsdException w:name="Table Web 3" w:semiHidden="1" w:unhideWhenUsed="1"/>
-    <w:lsdException w:name="Balloon Text" w:semiHidden="1" w:unhideWhenUsed="1"/>
-    <w:lsdException w:name="Table Grid" w:uiPriority="39"/>
-    <w:lsdException w:name="Table Theme" w:semiHidden="1" w:unhideWhenUsed="1"/>
-    <w:lsdException w:name="Placeholder Text" w:semiHidden="1"/>
-    <w:lsdException w:name="No Spacing" w:uiPriority="1" w:qFormat="1"/>
-    <w:lsdException w:name="Light Shading" w:uiPriority="60"/>
-    <w:lsdException w:name="Light List" w:uiPriority="61"/>
-    <w:lsdException w:name="Light Grid" w:uiPriority="62"/>
-    <w:lsdException w:name="Medium Shading 1" w:uiPriority="63"/>
-    <w:lsdException w:name="Medium Shading 2" w:uiPriority="64"/>
-    <w:lsdException w:name="Medium List 1" w:uiPriority="65"/>
-    <w:lsdException w:name="Medium List 2" w:uiPriority="66"/>
-    <w:lsdException w:name="Medium Grid 1" w:uiPriority="67"/>
-    <w:lsdException w:name="Medium Grid 2" w:uiPriority="68"/>
-    <w:lsdException w:name="Medium Grid 3" w:uiPriority="69"/>
-    <w:lsdException w:name="Dark List" w:uiPriority="70"/>
-    <w:lsdException w:name="Colorful Shading" w:uiPriority="71"/>
-    <w:lsdException w:name="Colorful List" w:uiPriority="72"/>
-    <w:lsdException w:name="Colorful Grid" w:uiPriority="73"/>
-    <w:lsdException w:name="Light Shading Accent 1" w:uiPriority="60"/>
-    <w:lsdException w:name="Light List Accent 1" w:uiPriority="61"/>
-    <w:lsdException w:name="Light Grid Accent 1" w:uiPriority="62"/>
-    <w:lsdException w:name="Medium Shading 1 Accent 1" w:uiPriority="63"/>
-    <w:lsdException w:name="Medium Shading 2 Accent 1" w:uiPriority="64"/>
-    <w:lsdException w:name="Medium List 1 Accent 1" w:uiPriority="65"/>
-    <w:lsdException w:name="Revision" w:semiHidden="1"/>
-    <w:lsdException w:name="List Paragraph" w:uiPriority="34" w:qFormat="1"/>
-    <w:lsdException w:name="Quote" w:uiPriority="29" w:qFormat="1"/>
-    <w:lsdException w:name="Intense Quote" w:uiPriority="30" w:qFormat="1"/>
-    <w:lsdException w:name="Medium List 2 Accent 1" w:uiPriority="66"/>
-    <w:lsdException w:name="Medium Grid 1 Accent 1" w:uiPriority="67"/>
-    <w:lsdException w:name="Medium Grid 2 Accent 1" w:uiPriority="68"/>
-    <w:lsdException w:name="Medium Grid 3 Accent 1" w:uiPriority="69"/>
-    <w:lsdException w:name="Dark List Accent 1" w:uiPriority="70"/>
-    <w:lsdException w:name="Colorful Shading Accent 1" w:uiPriority="71"/>
-    <w:lsdException w:name="Colorful List Accent 1" w:uiPriority="72"/>
-    <w:lsdException w:name="Colorful Grid Accent 1" w:uiPriority="73"/>
-    <w:lsdException w:name="Light Shading Accent 2" w:uiPriority="60"/>
-    <w:lsdException w:name="Light List Accent 2" w:uiPriority="61"/>
-    <w:lsdException w:name="Light Grid Accent 2" w:uiPriority="62"/>
-    <w:lsdException w:name="Medium Shading 1 Accent 2" w:uiPriority="63"/>
-    <w:lsdException w:name="Medium Shading 2 Accent 2" w:uiPriority="64"/>
-    <w:lsdException w:name="Medium List 1 Accent 2" w:uiPriority="65"/>
-    <w:lsdException w:name="Medium List 2 Accent 2" w:uiPriority="66"/>
-    <w:lsdException w:name="Medium Grid 1 Accent 2" w:uiPriority="67"/>
-    <w:lsdException w:name="Medium Grid 2 Accent 2" w:uiPriority="68"/>
-    <w:lsdException w:name="Medium Grid 3 Accent 2" w:uiPriority="69"/>
-    <w:lsdException w:name="Dark List Accent 2" w:uiPriority="70"/>
-    <w:lsdException w:name="Colorful Shading Accent 2" w:uiPriority="71"/>
-    <w:lsdException w:name="Colorful List Accent 2" w:uiPriority="72"/>
-    <w:lsdException w:name="Colorful Grid Accent 2" w:uiPriority="73"/>
-    <w:lsdException w:name="Light Shading Accent 3" w:uiPriority="60"/>
-    <w:lsdException w:name="Light List Accent 3" w:uiPriority="61"/>
-    <w:lsdException w:name="Light Grid Accent 3" w:uiPriority="62"/>
-    <w:lsdException w:name="Medium Shading 1 Accent 3" w:uiPriority="63"/>
-    <w:lsdException w:name="Medium Shading 2 Accent 3" w:uiPriority="64"/>
-    <w:lsdException w:name="Medium List 1 Accent 3" w:uiPriority="65"/>
-    <w:lsdException w:name="Medium List 2 Accent 3" w:uiPriority="66"/>
-    <w:lsdException w:name="Medium Grid 1 Accent 3" w:uiPriority="67"/>
-    <w:lsdException w:name="Medium Grid 2 Accent 3" w:uiPriority="68"/>
-    <w:lsdException w:name="Medium Grid 3 Accent 3" w:uiPriority="69"/>
-    <w:lsdException w:name="Dark List Accent 3" w:uiPriority="70"/>
-    <w:lsdException w:name="Colorful Shading Accent 3" w:uiPriority="71"/>
-    <w:lsdException w:name="Colorful List Accent 3" w:uiPriority="72"/>
-    <w:lsdException w:name="Colorful Grid Accent 3" w:uiPriority="73"/>
-    <w:lsdException w:name="Light Shading Accent 4" w:uiPriority="60"/>
-    <w:lsdException w:name="Light List Accent 4" w:uiPriority="61"/>
-    <w:lsdException w:name="Light Grid Accent 4" w:uiPriority="62"/>
-    <w:lsdException w:name="Medium Shading 1 Accent 4" w:uiPriority="63"/>
-    <w:lsdException w:name="Medium Shading 2 Accent 4" w:uiPriority="64"/>
-    <w:lsdException w:name="Medium List 1 Accent 4" w:uiPriority="65"/>
-    <w:lsdException w:name="Medium List 2 Accent 4" w:uiPriority="66"/>
-    <w:lsdException w:name="Medium Grid 1 Accent 4" w:uiPriority="67"/>
-    <w:lsdException w:name="Medium Grid 2 Accent 4" w:uiPriority="68"/>
-    <w:lsdException w:name="Medium Grid 3 Accent 4" w:uiPriority="69"/>
-    <w:lsdException w:name="Dark List Accent 4" w:uiPriority="70"/>
-    <w:lsdException w:name="Colorful Shading Accent 4" w:uiPriority="71"/>
-    <w:lsdException w:name="Colorful List Accent 4" w:uiPriority="72"/>
-    <w:lsdException w:name="Colorful Grid Accent 4" w:uiPriority="73"/>
-    <w:lsdException w:name="Light Shading Accent 5" w:uiPriority="60"/>
-    <w:lsdException w:name="Light List Accent 5" w:uiPriority="61"/>
-    <w:lsdException w:name="Light Grid Accent 5" w:uiPriority="62"/>
-    <w:lsdException w:name="Medium Shading 1 Accent 5" w:uiPriority="63"/>
-    <w:lsdException w:name="Medium Shading 2 Accent 5" w:uiPriority="64"/>
-    <w:lsdException w:name="Medium List 1 Accent 5" w:uiPriority="65"/>
-    <w:lsdException w:name="Medium List 2 Accent 5" w:uiPriority="66"/>
-    <w:lsdException w:name="Medium Grid 1 Accent 5" w:uiPriority="67"/>
-    <w:lsdException w:name="Medium Grid 2 Accent 5" w:uiPriority="68"/>
-    <w:lsdException w:name="Medium Grid 3 Accent 5" w:uiPriority="69"/>
-    <w:lsdException w:name="Dark List Accent 5" w:uiPriority="70"/>
-    <w:lsdException w:name="Colorful Shading Accent 5" w:uiPriority="71"/>
-    <w:lsdException w:name="Colorful List Accent 5" w:uiPriority="72"/>
-    <w:lsdException w:name="Colorful Grid Accent 5" w:uiPriority="73"/>
-    <w:lsdException w:name="Light Shading Accent 6" w:uiPriority="60"/>
-    <w:lsdException w:name="Light List Accent 6" w:uiPriority="61"/>
-    <w:lsdException w:name="Light Grid Accent 6" w:uiPriority="62"/>
-    <w:lsdException w:name="Medium Shading 1 Accent 6" w:uiPriority="63"/>
-    <w:lsdException w:name="Medium Shading 2 Accent 6" w:uiPriority="64"/>
-    <w:lsdException w:name="Medium List 1 Accent 6" w:uiPriority="65"/>
-    <w:lsdException w:name="Medium List 2 Accent 6" w:uiPriority="66"/>
-    <w:lsdException w:name="Medium Grid 1 Accent 6" w:uiPriority="67"/>
-    <w:lsdException w:name="Medium Grid 2 Accent 6" w:uiPriority="68"/>
-    <w:lsdException w:name="Medium Grid 3 Accent 6" w:uiPriority="69"/>
-    <w:lsdException w:name="Dark List Accent 6" w:uiPriority="70"/>
-    <w:lsdException w:name="Colorful Shading Accent 6" w:uiPriority="71"/>
-    <w:lsdException w:name="Colorful List Accent 6" w:uiPriority="72"/>
-    <w:lsdException w:name="Colorful Grid Accent 6" w:uiPriority="73"/>
-    <w:lsdException w:name="Subtle Emphasis" w:uiPriority="19" w:qFormat="1"/>
-    <w:lsdException w:name="Intense Emphasis" w:uiPriority="21" w:qFormat="1"/>
-    <w:lsdException w:name="Subtle Reference" w:uiPriority="31" w:qFormat="1"/>
-    <w:lsdException w:name="Intense Reference" w:uiPriority="32" w:qFormat="1"/>
-    <w:lsdException w:name="Book Title" w:uiPriority="33" w:qFormat="1"/>
-    <w:lsdException w:name="Bibliography" w:semiHidden="1" w:uiPriority="37" w:unhideWhenUsed="1"/>
-    <w:lsdException w:name="TOC Heading" w:semiHidden="1" w:uiPriority="39" w:unhideWhenUsed="1" w:qFormat="1"/>
-    <w:lsdException w:name="Plain Table 1" w:uiPriority="41"/>
-    <w:lsdException w:name="Plain Table 2" w:uiPriority="42"/>
-    <w:lsdException w:name="Plain Table 3" w:uiPriority="43"/>
-    <w:lsdException w:name="Plain Table 4" w:uiPriority="44"/>
-    <w:lsdException w:name="Plain Table 5" w:uiPriority="45"/>
-    <w:lsdException w:name="Grid Table Light" w:uiPriority="40"/>
-    <w:lsdException w:name="Grid Table 1 Light" w:uiPriority="46"/>
-    <w:lsdException w:name="Grid Table 2" w:uiPriority="47"/>
-    <w:lsdException w:name="Grid Table 3" w:uiPriority="48"/>
-    <w:lsdException w:name="Grid Table 4" w:uiPriority="49"/>
-    <w:lsdException w:name="Grid Table 5 Dark" w:uiPriority="50"/>
-    <w:lsdException w:name="Grid Table 6 Colorful" w:uiPriority="51"/>
-    <w:lsdException w:name="Grid Table 7 Colorful" w:uiPriority="52"/>
-    <w:lsdException w:name="Grid Table 1 Light Accent 1" w:uiPriority="46"/>
-    <w:lsdException w:name="Grid Table 2 Accent 1" w:uiPriority="47"/>
-    <w:lsdException w:name="Grid Table 3 Accent 1" w:uiPriority="48"/>
-    <w:lsdException w:name="Grid Table 4 Accent 1" w:uiPriority="49"/>
-    <w:lsdException w:name="Grid Table 5 Dark Accent 1" w:uiPriority="50"/>
-    <w:lsdException w:name="Grid Table 6 Colorful Accent 1" w:uiPriority="51"/>
-    <w:lsdException w:name="Grid Table 7 Colorful Accent 1" w:uiPriority="52"/>
-    <w:lsdException w:name="Grid Table 1 Light Accent 2" w:uiPriority="46"/>
-    <w:lsdException w:name="Grid Table 2 Accent 2" w:uiPriority="47"/>
-    <w:lsdException w:name="Grid Table 3 Accent 2" w:uiPriority="48"/>
-    <w:lsdException w:name="Grid Table 4 Accent 2" w:uiPriority="49"/>
-    <w:lsdException w:name="Grid Table 5 Dark Accent 2" w:uiPriority="50"/>
-    <w:lsdException w:name="Grid Table 6 Colorful Accent 2" w:uiPriority="51"/>
-    <w:lsdException w:name="Grid Table 7 Colorful Accent 2" w:uiPriority="52"/>
-    <w:lsdException w:name="Grid Table 1 Light Accent 3" w:uiPriority="46"/>
-    <w:lsdException w:name="Grid Table 2 Accent 3" w:uiPriority="47"/>
-    <w:lsdException w:name="Grid Table 3 Accent 3" w:uiPriority="48"/>
-    <w:lsdException w:name="Grid Table 4 Accent 3" w:uiPriority="49"/>
-    <w:lsdException w:name="Grid Table 5 Dark Accent 3" w:uiPriority="50"/>
-    <w:lsdException w:name="Grid Table 6 Colorful Accent 3" w:uiPriority="51"/>
-    <w:lsdException w:name="Grid Table 7 Colorful Accent 3" w:uiPriority="52"/>
-    <w:lsdException w:name="Grid Table 1 Light Accent 4" w:uiPriority="46"/>
-    <w:lsdException w:name="Grid Table 2 Accent 4" w:uiPriority="47"/>
-    <w:lsdException w:name="Grid Table 3 Accent 4" w:uiPriority="48"/>
-    <w:lsdException w:name="Grid Table 4 Accent 4" w:uiPriority="49"/>
-    <w:lsdException w:name="Grid Table 5 Dark Accent 4" w:uiPriority="50"/>
-    <w:lsdException w:name="Grid Table 6 Colorful Accent 4" w:uiPriority="51"/>
-    <w:lsdException w:name="Grid Table 7 Colorful Accent 4" w:uiPriority="52"/>
-    <w:lsdException w:name="Grid Table 1 Light Accent 5" w:uiPriority="46"/>
-    <w:lsdException w:name="Grid Table 2 Accent 5" w:uiPriority="47"/>
-    <w:lsdException w:name="Grid Table 3 Accent 5" w:uiPriority="48"/>
-    <w:lsdException w:name="Grid Table 4 Accent 5" w:uiPriority="49"/>
-    <w:lsdException w:name="Grid Table 5 Dark Accent 5" w:uiPriority="50"/>
-    <w:lsdException w:name="Grid Table 6 Colorful Accent 5" w:uiPriority="51"/>
-    <w:lsdException w:name="Grid Table 7 Colorful Accent 5" w:uiPriority="52"/>
-    <w:lsdException w:name="Grid Table 1 Light Accent 6" w:uiPriority="46"/>
-    <w:lsdException w:name="Grid Table 2 Accent 6" w:uiPriority="47"/>
-    <w:lsdException w:name="Grid Table 3 Accent 6" w:uiPriority="48"/>
-    <w:lsdException w:name="Grid Table 4 Accent 6" w:uiPriority="49"/>
-    <w:lsdException w:name="Grid Table 5 Dark Accent 6" w:uiPriority="50"/>
-    <w:lsdException w:name="Grid Table 6 Colorful Accent 6" w:uiPriority="51"/>
-    <w:lsdException w:name="Grid Table 7 Colorful Accent 6" w:uiPriority="52"/>
-    <w:lsdException w:name="List Table 1 Light" w:uiPriority="46"/>
-    <w:lsdException w:name="List Table 2" w:uiPriority="47"/>
-    <w:lsdException w:name="List Table 3" w:uiPriority="48"/>
-    <w:lsdException w:name="List Table 4" w:uiPriority="49"/>
-    <w:lsdException w:name="List Table 5 Dark" w:uiPriority="50"/>
-    <w:lsdException w:name="List Table 6 Colorful" w:uiPriority="51"/>
-    <w:lsdException w:name="List Table 7 Colorful" w:uiPriority="52"/>
-    <w:lsdException w:name="List Table 1 Light Accent 1" w:uiPriority="46"/>
-    <w:lsdException w:name="List Table 2 Accent 1" w:uiPriority="47"/>
-    <w:lsdException w:name="List Table 3 Accent 1" w:uiPriority="48"/>
-    <w:lsdException w:name="List Table 4 Accent 1" w:uiPriority="49"/>
-    <w:lsdException w:name="List Table 5 Dark Accent 1" w:uiPriority="50"/>
-    <w:lsdException w:name="List Table 6 Colorful Accent 1" w:uiPriority="51"/>
-    <w:lsdException w:name="List Table 7 Colorful Accent 1" w:uiPriority="52"/>
-    <w:lsdException w:name="List Table 1 Light Accent 2" w:uiPriority="46"/>
-    <w:lsdException w:name="List Table 2 Accent 2" w:uiPriority="47"/>
-    <w:lsdException w:name="List Table 3 Accent 2" w:uiPriority="48"/>
-    <w:lsdException w:name="List Table 4 Accent 2" w:uiPriority="49"/>
-    <w:lsdException w:name="List Table 5 Dark Accent 2" w:uiPriority="50"/>
-    <w:lsdException w:name="List Table 6 Colorful Accent 2" w:uiPriority="51"/>
-    <w:lsdException w:name="List Table 7 Colorful Accent 2" w:uiPriority="52"/>
-    <w:lsdException w:name="List Table 1 Light Accent 3" w:uiPriority="46"/>
-    <w:lsdException w:name="List Table 2 Accent 3" w:uiPriority="47"/>
-    <w:lsdException w:name="List Table 3 Accent 3" w:uiPriority="48"/>
-    <w:lsdException w:name="List Table 4 Accent 3" w:uiPriority="49"/>
-    <w:lsdException w:name="List Table 5 Dark Accent 3" w:uiPriority="50"/>
-    <w:lsdException w:name="List Table 6 Colorful Accent 3" w:uiPriority="51"/>
-    <w:lsdException w:name="List Table 7 Colorful Accent 3" w:uiPriority="52"/>
-    <w:lsdException w:name="List Table 1 Light Accent 4" w:uiPriority="46"/>
-    <w:lsdException w:name="List Table 2 Accent 4" w:uiPriority="47"/>
-    <w:lsdException w:name="List Table 3 Accent 4" w:uiPriority="48"/>
-    <w:lsdException w:name="List Table 4 Accent 4" w:uiPriority="49"/>
-    <w:lsdException w:name="List Table 5 Dark Accent 4" w:uiPriority="50"/>
-    <w:lsdException w:name="List Table 6 Colorful Accent 4" w:uiPriority="51"/>
-    <w:lsdException w:name="List Table 7 Colorful Accent 4" w:uiPriority="52"/>
-    <w:lsdException w:name="List Table 1 Light Accent 5" w:uiPriority="46"/>
-    <w:lsdException w:name="List Table 2 Accent 5" w:uiPriority="47"/>
-    <w:lsdException w:name="List Table 3 Accent 5" w:uiPriority="48"/>
-    <w:lsdException w:name="List Table 4 Accent 5" w:uiPriority="49"/>
-    <w:lsdException w:name="List Table 5 Dark Accent 5" w:uiPriority="50"/>
-    <w:lsdException w:name="List Table 6 Colorful Accent 5" w:uiPriority="51"/>
-    <w:lsdException w:name="List Table 7 Colorful Accent 5" w:uiPriority="52"/>
-    <w:lsdException w:name="List Table 1 Light Accent 6" w:uiPriority="46"/>
-    <w:lsdException w:name="List Table 2 Accent 6" w:uiPriority="47"/>
-    <w:lsdException w:name="List Table 3 Accent 6" w:uiPriority="48"/>
-    <w:lsdException w:name="List Table 4 Accent 6" w:uiPriority="49"/>
-    <w:lsdException w:name="List Table 5 Dark Accent 6" w:uiPriority="50"/>
-    <w:lsdException w:name="List Table 6 Colorful Accent 6" w:uiPriority="51"/>
-    <w:lsdException w:name="List Table 7 Colorful Accent 6" w:uiPriority="52"/>
+  <w:latentStyles w:defLockedState="0" w:defUIPriority="99" w:defSemiHidden="1" w:defUnhideWhenUsed="1" w:defQFormat="0" w:count="267">
+    <w:lsdException w:name="Normal" w:semiHidden="0" w:uiPriority="0" w:unhideWhenUsed="0" w:qFormat="1"/>
+    <w:lsdException w:name="heading 1" w:semiHidden="0" w:uiPriority="9" w:unhideWhenUsed="0" w:qFormat="1"/>
+    <w:lsdException w:name="heading 2" w:uiPriority="9" w:qFormat="1"/>
+    <w:lsdException w:name="heading 3" w:uiPriority="9" w:qFormat="1"/>
+    <w:lsdException w:name="heading 4" w:uiPriority="9" w:qFormat="1"/>
+    <w:lsdException w:name="heading 5" w:uiPriority="9" w:qFormat="1"/>
+    <w:lsdException w:name="heading 6" w:uiPriority="9" w:qFormat="1"/>
+    <w:lsdException w:name="heading 7" w:uiPriority="9" w:qFormat="1"/>
+    <w:lsdException w:name="heading 8" w:uiPriority="9" w:qFormat="1"/>
+    <w:lsdException w:name="heading 9" w:uiPriority="9" w:qFormat="1"/>
+    <w:lsdException w:name="toc 1" w:uiPriority="39"/>
+    <w:lsdException w:name="toc 2" w:uiPriority="39"/>
+    <w:lsdException w:name="toc 3" w:uiPriority="39"/>
+    <w:lsdException w:name="toc 4" w:uiPriority="39"/>
+    <w:lsdException w:name="toc 5" w:uiPriority="39"/>
+    <w:lsdException w:name="toc 6" w:uiPriority="39"/>
+    <w:lsdException w:name="toc 7" w:uiPriority="39"/>
+    <w:lsdException w:name="toc 8" w:uiPriority="39"/>
+    <w:lsdException w:name="toc 9" w:uiPriority="39"/>
+    <w:lsdException w:name="caption" w:uiPriority="35" w:qFormat="1"/>
+    <w:lsdException w:name="Title" w:semiHidden="0" w:uiPriority="10" w:unhideWhenUsed="0" w:qFormat="1"/>
+    <w:lsdException w:name="Default Paragraph Font" w:uiPriority="1"/>
+    <w:lsdException w:name="Subtitle" w:semiHidden="0" w:uiPriority="11" w:unhideWhenUsed="0" w:qFormat="1"/>
+    <w:lsdException w:name="Strong" w:semiHidden="0" w:uiPriority="22" w:unhideWhenUsed="0" w:qFormat="1"/>
+    <w:lsdException w:name="Emphasis" w:semiHidden="0" w:uiPriority="20" w:unhideWhenUsed="0" w:qFormat="1"/>
+    <w:lsdException w:name="Table Grid" w:semiHidden="0" w:uiPriority="39" w:unhideWhenUsed="0"/>
+    <w:lsdException w:name="Placeholder Text" w:unhideWhenUsed="0"/>
+    <w:lsdException w:name="No Spacing" w:semiHidden="0" w:uiPriority="1" w:unhideWhenUsed="0" w:qFormat="1"/>
+    <w:lsdException w:name="Light Shading" w:semiHidden="0" w:uiPriority="60" w:unhideWhenUsed="0"/>
+    <w:lsdException w:name="Light List" w:semiHidden="0" w:uiPriority="61" w:unhideWhenUsed="0"/>
+    <w:lsdException w:name="Light Grid" w:semiHidden="0" w:uiPriority="62" w:unhideWhenUsed="0"/>
+    <w:lsdException w:name="Medium Shading 1" w:semiHidden="0" w:uiPriority="63" w:unhideWhenUsed="0"/>
+    <w:lsdException w:name="Medium Shading 2" w:semiHidden="0" w:uiPriority="64" w:unhideWhenUsed="0"/>
+    <w:lsdException w:name="Medium List 1" w:semiHidden="0" w:uiPriority="65" w:unhideWhenUsed="0"/>
+    <w:lsdException w:name="Medium List 2" w:semiHidden="0" w:uiPriority="66" w:unhideWhenUsed="0"/>
+    <w:lsdException w:name="Medium Grid 1" w:semiHidden="0" w:uiPriority="67" w:unhideWhenUsed="0"/>
+    <w:lsdException w:name="Medium Grid 2" w:semiHidden="0" w:uiPriority="68" w:unhideWhenUsed="0"/>
+    <w:lsdException w:name="Medium Grid 3" w:semiHidden="0" w:uiPriority="69" w:unhideWhenUsed="0"/>
+    <w:lsdException w:name="Dark List" w:semiHidden="0" w:uiPriority="70" w:unhideWhenUsed="0"/>
+    <w:lsdException w:name="Colorful Shading" w:semiHidden="0" w:uiPriority="71" w:unhideWhenUsed="0"/>
+    <w:lsdException w:name="Colorful List" w:semiHidden="0" w:uiPriority="72" w:unhideWhenUsed="0"/>
+    <w:lsdException w:name="Colorful Grid" w:semiHidden="0" w:uiPriority="73" w:unhideWhenUsed="0"/>
+    <w:lsdException w:name="Light Shading Accent 1" w:semiHidden="0" w:uiPriority="60" w:unhideWhenUsed="0"/>
+    <w:lsdException w:name="Light List Accent 1" w:semiHidden="0" w:uiPriority="61" w:unhideWhenUsed="0"/>
+    <w:lsdException w:name="Light Grid Accent 1" w:semiHidden="0" w:uiPriority="62" w:unhideWhenUsed="0"/>
+    <w:lsdException w:name="Medium Shading 1 Accent 1" w:semiHidden="0" w:uiPriority="63" w:unhideWhenUsed="0"/>
+    <w:lsdException w:name="Medium Shading 2 Accent 1" w:semiHidden="0" w:uiPriority="64" w:unhideWhenUsed="0"/>
+    <w:lsdException w:name="Medium List 1 Accent 1" w:semiHidden="0" w:uiPriority="65" w:unhideWhenUsed="0"/>
+    <w:lsdException w:name="Revision" w:unhideWhenUsed="0"/>
+    <w:lsdException w:name="List Paragraph" w:semiHidden="0" w:uiPriority="34" w:unhideWhenUsed="0" w:qFormat="1"/>
+    <w:lsdException w:name="Quote" w:semiHidden="0" w:uiPriority="29" w:unhideWhenUsed="0" w:qFormat="1"/>
+    <w:lsdException w:name="Intense Quote" w:semiHidden="0" w:uiPriority="30" w:unhideWhenUsed="0" w:qFormat="1"/>
+    <w:lsdException w:name="Medium List 2 Accent 1" w:semiHidden="0" w:uiPriority="66" w:unhideWhenUsed="0"/>
+    <w:lsdException w:name="Medium Grid 1 Accent 1" w:semiHidden="0" w:uiPriority="67" w:unhideWhenUsed="0"/>
+    <w:lsdException w:name="Medium Grid 2 Accent 1" w:semiHidden="0" w:uiPriority="68" w:unhideWhenUsed="0"/>
+    <w:lsdException w:name="Medium Grid 3 Accent 1" w:semiHidden="0" w:uiPriority="69" w:unhideWhenUsed="0"/>
+    <w:lsdException w:name="Dark List Accent 1" w:semiHidden="0" w:uiPriority="70" w:unhideWhenUsed="0"/>
+    <w:lsdException w:name="Colorful Shading Accent 1" w:semiHidden="0" w:uiPriority="71" w:unhideWhenUsed="0"/>
+    <w:lsdException w:name="Colorful List Accent 1" w:semiHidden="0" w:uiPriority="72" w:unhideWhenUsed="0"/>
+    <w:lsdException w:name="Colorful Grid Accent 1" w:semiHidden="0" w:uiPriority="73" w:unhideWhenUsed="0"/>
+    <w:lsdException w:name="Light Shading Accent 2" w:semiHidden="0" w:uiPriority="60" w:unhideWhenUsed="0"/>
+    <w:lsdException w:name="Light List Accent 2" w:semiHidden="0" w:uiPriority="61" w:unhideWhenUsed="0"/>
+    <w:lsdException w:name="Light Grid Accent 2" w:semiHidden="0" w:uiPriority="62" w:unhideWhenUsed="0"/>
+    <w:lsdException w:name="Medium Shading 1 Accent 2" w:semiHidden="0" w:uiPriority="63" w:unhideWhenUsed="0"/>
+    <w:lsdException w:name="Medium Shading 2 Accent 2" w:semiHidden="0" w:uiPriority="64" w:unhideWhenUsed="0"/>
+    <w:lsdException w:name="Medium List 1 Accent 2" w:semiHidden="0" w:uiPriority="65" w:unhideWhenUsed="0"/>
+    <w:lsdException w:name="Medium List 2 Accent 2" w:semiHidden="0" w:uiPriority="66" w:unhideWhenUsed="0"/>
+    <w:lsdException w:name="Medium Grid 1 Accent 2" w:semiHidden="0" w:uiPriority="67" w:unhideWhenUsed="0"/>
+    <w:lsdException w:name="Medium Grid 2 Accent 2" w:semiHidden="0" w:uiPriority="68" w:unhideWhenUsed="0"/>
+    <w:lsdException w:name="Medium Grid 3 Accent 2" w:semiHidden="0" w:uiPriority="69" w:unhideWhenUsed="0"/>
+    <w:lsdException w:name="Dark List Accent 2" w:semiHidden="0" w:uiPriority="70" w:unhideWhenUsed="0"/>
+    <w:lsdException w:name="Colorful Shading Accent 2" w:semiHidden="0" w:uiPriority="71" w:unhideWhenUsed="0"/>
+    <w:lsdException w:name="Colorful List Accent 2" w:semiHidden="0" w:uiPriority="72" w:unhideWhenUsed="0"/>
+    <w:lsdException w:name="Colorful Grid Accent 2" w:semiHidden="0" w:uiPriority="73" w:unhideWhenUsed="0"/>
+    <w:lsdException w:name="Light Shading Accent 3" w:semiHidden="0" w:uiPriority="60" w:unhideWhenUsed="0"/>
+    <w:lsdException w:name="Light List Accent 3" w:semiHidden="0" w:uiPriority="61" w:unhideWhenUsed="0"/>
+    <w:lsdException w:name="Light Grid Accent 3" w:semiHidden="0" w:uiPriority="62" w:unhideWhenUsed="0"/>
+    <w:lsdException w:name="Medium Shading 1 Accent 3" w:semiHidden="0" w:uiPriority="63" w:unhideWhenUsed="0"/>
+    <w:lsdException w:name="Medium Shading 2 Accent 3" w:semiHidden="0" w:uiPriority="64" w:unhideWhenUsed="0"/>
+    <w:lsdException w:name="Medium List 1 Accent 3" w:semiHidden="0" w:uiPriority="65" w:unhideWhenUsed="0"/>
+    <w:lsdException w:name="Medium List 2 Accent 3" w:semiHidden="0" w:uiPriority="66" w:unhideWhenUsed="0"/>
+    <w:lsdException w:name="Medium Grid 1 Accent 3" w:semiHidden="0" w:uiPriority="67" w:unhideWhenUsed="0"/>
+    <w:lsdException w:name="Medium Grid 2 Accent 3" w:semiHidden="0" w:uiPriority="68" w:unhideWhenUsed="0"/>
+    <w:lsdException w:name="Medium Grid 3 Accent 3" w:semiHidden="0" w:uiPriority="69" w:unhideWhenUsed="0"/>
+    <w:lsdException w:name="Dark List Accent 3" w:semiHidden="0" w:uiPriority="70" w:unhideWhenUsed="0"/>
+    <w:lsdException w:name="Colorful Shading Accent 3" w:semiHidden="0" w:uiPriority="71" w:unhideWhenUsed="0"/>
+    <w:lsdException w:name="Colorful List Accent 3" w:semiHidden="0" w:uiPriority="72" w:unhideWhenUsed="0"/>
+    <w:lsdException w:name="Colorful Grid Accent 3" w:semiHidden="0" w:uiPriority="73" w:unhideWhenUsed="0"/>
+    <w:lsdException w:name="Light Shading Accent 4" w:semiHidden="0" w:uiPriority="60" w:unhideWhenUsed="0"/>
+    <w:lsdException w:name="Light List Accent 4" w:semiHidden="0" w:uiPriority="61" w:unhideWhenUsed="0"/>
+    <w:lsdException w:name="Light Grid Accent 4" w:semiHidden="0" w:uiPriority="62" w:unhideWhenUsed="0"/>
+    <w:lsdException w:name="Medium Shading 1 Accent 4" w:semiHidden="0" w:uiPriority="63" w:unhideWhenUsed="0"/>
+    <w:lsdException w:name="Medium Shading 2 Accent 4" w:semiHidden="0" w:uiPriority="64" w:unhideWhenUsed="0"/>
+    <w:lsdException w:name="Medium List 1 Accent 4" w:semiHidden="0" w:uiPriority="65" w:unhideWhenUsed="0"/>
+    <w:lsdException w:name="Medium List 2 Accent 4" w:semiHidden="0" w:uiPriority="66" w:unhideWhenUsed="0"/>
+    <w:lsdException w:name="Medium Grid 1 Accent 4" w:semiHidden="0" w:uiPriority="67" w:unhideWhenUsed="0"/>
+    <w:lsdException w:name="Medium Grid 2 Accent 4" w:semiHidden="0" w:uiPriority="68" w:unhideWhenUsed="0"/>
+    <w:lsdException w:name="Medium Grid 3 Accent 4" w:semiHidden="0" w:uiPriority="69" w:unhideWhenUsed="0"/>
+    <w:lsdException w:name="Dark List Accent 4" w:semiHidden="0" w:uiPriority="70" w:unhideWhenUsed="0"/>
+    <w:lsdException w:name="Colorful Shading Accent 4" w:semiHidden="0" w:uiPriority="71" w:unhideWhenUsed="0"/>
+    <w:lsdException w:name="Colorful List Accent 4" w:semiHidden="0" w:uiPriority="72" w:unhideWhenUsed="0"/>
+    <w:lsdException w:name="Colorful Grid Accent 4" w:semiHidden="0" w:uiPriority="73" w:unhideWhenUsed="0"/>
+    <w:lsdException w:name="Light Shading Accent 5" w:semiHidden="0" w:uiPriority="60" w:unhideWhenUsed="0"/>
+    <w:lsdException w:name="Light List Accent 5" w:semiHidden="0" w:uiPriority="61" w:unhideWhenUsed="0"/>
+    <w:lsdException w:name="Light Grid Accent 5" w:semiHidden="0" w:uiPriority="62" w:unhideWhenUsed="0"/>
+    <w:lsdException w:name="Medium Shading 1 Accent 5" w:semiHidden="0" w:uiPriority="63" w:unhideWhenUsed="0"/>
+    <w:lsdException w:name="Medium Shading 2 Accent 5" w:semiHidden="0" w:uiPriority="64" w:unhideWhenUsed="0"/>
+    <w:lsdException w:name="Medium List 1 Accent 5" w:semiHidden="0" w:uiPriority="65" w:unhideWhenUsed="0"/>
+    <w:lsdException w:name="Medium List 2 Accent 5" w:semiHidden="0" w:uiPriority="66" w:unhideWhenUsed="0"/>
+    <w:lsdException w:name="Medium Grid 1 Accent 5" w:semiHidden="0" w:uiPriority="67" w:unhideWhenUsed="0"/>
+    <w:lsdException w:name="Medium Grid 2 Accent 5" w:semiHidden="0" w:uiPriority="68" w:unhideWhenUsed="0"/>
+    <w:lsdException w:name="Medium Grid 3 Accent 5" w:semiHidden="0" w:uiPriority="69" w:unhideWhenUsed="0"/>
+    <w:lsdException w:name="Dark List Accent 5" w:semiHidden="0" w:uiPriority="70" w:unhideWhenUsed="0"/>
+    <w:lsdException w:name="Colorful Shading Accent 5" w:semiHidden="0" w:uiPriority="71" w:unhideWhenUsed="0"/>
+    <w:lsdException w:name="Colorful List Accent 5" w:semiHidden="0" w:uiPriority="72" w:unhideWhenUsed="0"/>
+    <w:lsdException w:name="Colorful Grid Accent 5" w:semiHidden="0" w:uiPriority="73" w:unhideWhenUsed="0"/>
+    <w:lsdException w:name="Light Shading Accent 6" w:semiHidden="0" w:uiPriority="60" w:unhideWhenUsed="0"/>
+    <w:lsdException w:name="Light List Accent 6" w:semiHidden="0" w:uiPriority="61" w:unhideWhenUsed="0"/>
+    <w:lsdException w:name="Light Grid Accent 6" w:semiHidden="0" w:uiPriority="62" w:unhideWhenUsed="0"/>
+    <w:lsdException w:name="Medium Shading 1 Accent 6" w:semiHidden="0" w:uiPriority="63" w:unhideWhenUsed="0"/>
+    <w:lsdException w:name="Medium Shading 2 Accent 6" w:semiHidden="0" w:uiPriority="64" w:unhideWhenUsed="0"/>
+    <w:lsdException w:name="Medium List 1 Accent 6" w:semiHidden="0" w:uiPriority="65" w:unhideWhenUsed="0"/>
+    <w:lsdException w:name="Medium List 2 Accent 6" w:semiHidden="0" w:uiPriority="66" w:unhideWhenUsed="0"/>
+    <w:lsdException w:name="Medium Grid 1 Accent 6" w:semiHidden="0" w:uiPriority="67" w:unhideWhenUsed="0"/>
+    <w:lsdException w:name="Medium Grid 2 Accent 6" w:semiHidden="0" w:uiPriority="68" w:unhideWhenUsed="0"/>
+    <w:lsdException w:name="Medium Grid 3 Accent 6" w:semiHidden="0" w:uiPriority="69" w:unhideWhenUsed="0"/>
+    <w:lsdException w:name="Dark List Accent 6" w:semiHidden="0" w:uiPriority="70" w:unhideWhenUsed="0"/>
+    <w:lsdException w:name="Colorful Shading Accent 6" w:semiHidden="0" w:uiPriority="71" w:unhideWhenUsed="0"/>
+    <w:lsdException w:name="Colorful List Accent 6" w:semiHidden="0" w:uiPriority="72" w:unhideWhenUsed="0"/>
+    <w:lsdException w:name="Colorful Grid Accent 6" w:semiHidden="0" w:uiPriority="73" w:unhideWhenUsed="0"/>
+    <w:lsdException w:name="Subtle Emphasis" w:semiHidden="0" w:uiPriority="19" w:unhideWhenUsed="0" w:qFormat="1"/>
+    <w:lsdException w:name="Intense Emphasis" w:semiHidden="0" w:uiPriority="21" w:unhideWhenUsed="0" w:qFormat="1"/>
+    <w:lsdException w:name="Subtle Reference" w:semiHidden="0" w:uiPriority="31" w:unhideWhenUsed="0" w:qFormat="1"/>
+    <w:lsdException w:name="Intense Reference" w:semiHidden="0" w:uiPriority="32" w:unhideWhenUsed="0" w:qFormat="1"/>
+    <w:lsdException w:name="Book Title" w:semiHidden="0" w:uiPriority="33" w:unhideWhenUsed="0" w:qFormat="1"/>
+    <w:lsdException w:name="Bibliography" w:uiPriority="37"/>
+    <w:lsdException w:name="TOC Heading" w:uiPriority="39" w:qFormat="1"/>
   </w:latentStyles>
   <w:style w:type="paragraph" w:default="1" w:styleId="Normal">
     <w:name w:val="Normal"/>
     <w:qFormat/>
+    <w:rsid w:val="00571A94"/>
   </w:style>
   <w:style w:type="paragraph" w:styleId="Titre1">
     <w:name w:val="heading 1"/>
@@ -1329,6 +1142,7 @@
     <w:uiPriority w:val="99"/>
     <w:semiHidden/>
     <w:unhideWhenUsed/>
+    <w:qFormat/>
     <w:tblPr>
       <w:tblInd w:w="0" w:type="dxa"/>
       <w:tblCellMar>
@@ -1413,6 +1227,36 @@
       <w:contextualSpacing/>
     </w:pPr>
   </w:style>
+  <w:style w:type="paragraph" w:styleId="Textedebulles">
+    <w:name w:val="Balloon Text"/>
+    <w:basedOn w:val="Normal"/>
+    <w:link w:val="TextedebullesCar"/>
+    <w:uiPriority w:val="99"/>
+    <w:semiHidden/>
+    <w:unhideWhenUsed/>
+    <w:rsid w:val="00F737B7"/>
+    <w:pPr>
+      <w:spacing w:after="0" w:line="240" w:lineRule="auto"/>
+    </w:pPr>
+    <w:rPr>
+      <w:rFonts w:ascii="Tahoma" w:hAnsi="Tahoma" w:cs="Tahoma"/>
+      <w:sz w:val="16"/>
+      <w:szCs w:val="16"/>
+    </w:rPr>
+  </w:style>
+  <w:style w:type="character" w:customStyle="1" w:styleId="TextedebullesCar">
+    <w:name w:val="Texte de bulles Car"/>
+    <w:basedOn w:val="Policepardfaut"/>
+    <w:link w:val="Textedebulles"/>
+    <w:uiPriority w:val="99"/>
+    <w:semiHidden/>
+    <w:rsid w:val="00F737B7"/>
+    <w:rPr>
+      <w:rFonts w:ascii="Tahoma" w:hAnsi="Tahoma" w:cs="Tahoma"/>
+      <w:sz w:val="16"/>
+      <w:szCs w:val="16"/>
+    </w:rPr>
+  </w:style>
 </w:styles>
 </file>
 
@@ -1459,7 +1303,7 @@
     </a:clrScheme>
     <a:fontScheme name="Office">
       <a:majorFont>
-        <a:latin typeface="Calibri Light" panose="020F0302020204030204"/>
+        <a:latin typeface="Calibri Light"/>
         <a:ea typeface=""/>
         <a:cs typeface=""/>
         <a:font script="Jpan" typeface="ＭＳ ゴシック"/>
@@ -1494,7 +1338,7 @@
         <a:font script="Geor" typeface="Sylfaen"/>
       </a:majorFont>
       <a:minorFont>
-        <a:latin typeface="Calibri" panose="020F0502020204030204"/>
+        <a:latin typeface="Calibri"/>
         <a:ea typeface=""/>
         <a:cs typeface=""/>
         <a:font script="Jpan" typeface="ＭＳ 明朝"/>
@@ -1671,7 +1515,7 @@
   <a:extraClrSchemeLst/>
   <a:extLst>
     <a:ext uri="{05A4C25C-085E-4340-85A3-A5531E510DB2}">
-      <thm15:themeFamily xmlns:thm15="http://schemas.microsoft.com/office/thememl/2012/main" name="Office Theme" id="{62F939B6-93AF-4DB8-9C6B-D6C7DFDC589F}" vid="{4A3C46E8-61CC-4603-A589-7422A47A8E4A}"/>
+      <thm15:themeFamily xmlns:thm15="http://schemas.microsoft.com/office/thememl/2012/main" xmlns="" name="Office Theme" id="{62F939B6-93AF-4DB8-9C6B-D6C7DFDC589F}" vid="{4A3C46E8-61CC-4603-A589-7422A47A8E4A}"/>
     </a:ext>
   </a:extLst>
 </a:theme>

</xml_diff>

<commit_message>
Version finale des parties Architecture et Langage
</commit_message>
<xml_diff>
--- a/Rapport_DessinVectoriel_Sylla_Zaninetti.docx
+++ b/Rapport_DessinVectoriel_Sylla_Zaninetti.docx
@@ -12,14 +12,23 @@
           <w:szCs w:val="44"/>
         </w:rPr>
       </w:pPr>
-      <w:bookmarkStart w:id="0" w:name="_GoBack"/>
       <w:r>
         <w:rPr>
           <w:b/>
           <w:sz w:val="44"/>
           <w:szCs w:val="44"/>
         </w:rPr>
-        <w:t>Mini Projet Dessin Vectoriel</w:t>
+        <w:t>Mini Projet Dessi</w:t>
+      </w:r>
+      <w:bookmarkStart w:id="0" w:name="_GoBack"/>
+      <w:bookmarkEnd w:id="0"/>
+      <w:r>
+        <w:rPr>
+          <w:b/>
+          <w:sz w:val="44"/>
+          <w:szCs w:val="44"/>
+        </w:rPr>
+        <w:t>n Vectoriel</w:t>
       </w:r>
     </w:p>
     <w:p/>
@@ -658,36 +667,91 @@
     </w:p>
     <w:p>
       <w:r>
-        <w:t>Un patron de conception était alors nécessaire. Devant la multitude de classes faisant état de « formes géométriques », une structure adaptée était nécessaire. Structure d’autant plus justifiée</w:t>
-      </w:r>
-      <w:r>
-        <w:t xml:space="preserve"> </w:t>
+        <w:t xml:space="preserve">Nous avons choisi d’utiliser le patron composite afin de représenter les scripts. Ceci est particulièrement pratique pour inclure un script dans un autre. La structure est composite est formée </w:t>
       </w:r>
       <w:r>
         <w:lastRenderedPageBreak/>
-        <w:t>que l’écriture de scripts par l’utilisateur et l’interprétation du l</w:t>
-      </w:r>
-      <w:r>
-        <w:t xml:space="preserve">angage devraient être </w:t>
+        <w:t xml:space="preserve">par l’interface </w:t>
+      </w:r>
+      <w:proofErr w:type="spellStart"/>
+      <w:r>
+        <w:t>IScript</w:t>
+      </w:r>
+      <w:proofErr w:type="spellEnd"/>
+      <w:r>
+        <w:t xml:space="preserve"> et les classes Instruction et Script. Instruction et Script implémentent </w:t>
+      </w:r>
+      <w:proofErr w:type="spellStart"/>
+      <w:r>
+        <w:t>IScript</w:t>
+      </w:r>
+      <w:proofErr w:type="spellEnd"/>
+      <w:r>
+        <w:t xml:space="preserve"> donc une Instruction est un </w:t>
+      </w:r>
+      <w:proofErr w:type="spellStart"/>
+      <w:r>
+        <w:t>IScript</w:t>
+      </w:r>
+      <w:proofErr w:type="spellEnd"/>
+      <w:r>
+        <w:t xml:space="preserve"> et un Script est un </w:t>
+      </w:r>
+      <w:proofErr w:type="spellStart"/>
+      <w:r>
+        <w:t>IScript</w:t>
+      </w:r>
+      <w:proofErr w:type="spellEnd"/>
+      <w:r>
+        <w:t xml:space="preserve">. Un script est lui-même défini par une liste </w:t>
       </w:r>
       <w:proofErr w:type="gramStart"/>
       <w:r>
-        <w:t>affranchi</w:t>
-      </w:r>
-      <w:r>
-        <w:t>e</w:t>
-      </w:r>
-      <w:r>
-        <w:t>s</w:t>
-      </w:r>
+        <w:t xml:space="preserve">de </w:t>
+      </w:r>
+      <w:proofErr w:type="spellStart"/>
+      <w:r>
+        <w:t>IScript</w:t>
+      </w:r>
+      <w:proofErr w:type="spellEnd"/>
       <w:proofErr w:type="gramEnd"/>
       <w:r>
-        <w:t xml:space="preserve"> le plus possible du langage Java.</w:t>
-      </w:r>
-    </w:p>
-    <w:p>
-      <w:r>
-        <w:t xml:space="preserve">On a donc jugé opportun d’utiliser un patron composite pour l’architecture de notre projet. Une première raison pourrait être que la similitude de plusieurs de nos classes représentant des formes au sens des méthodes implémentées, du paramétrage et de l’utilisation pourrait faciliter l’interprétation du langage. Plus concrètement, on aurait comme dans toute structure composite : </w:t>
+        <w:t xml:space="preserve"> à savoir une liste de Scripts et d’Instructions. Instruction et Script implémentent toutes deux </w:t>
+      </w:r>
+      <w:proofErr w:type="spellStart"/>
+      <w:proofErr w:type="gramStart"/>
+      <w:r>
+        <w:t>execute</w:t>
+      </w:r>
+      <w:proofErr w:type="spellEnd"/>
+      <w:r>
+        <w:t>(</w:t>
+      </w:r>
+      <w:proofErr w:type="gramEnd"/>
+      <w:r>
+        <w:t>). Ainsi lorsqu’on exé</w:t>
+      </w:r>
+      <w:r>
+        <w:t>cute un script</w:t>
+      </w:r>
+      <w:r>
+        <w:t xml:space="preserve">, il exécute tous ses </w:t>
+      </w:r>
+      <w:proofErr w:type="spellStart"/>
+      <w:r>
+        <w:t>IScript</w:t>
+      </w:r>
+      <w:proofErr w:type="spellEnd"/>
+      <w:r>
+        <w:t xml:space="preserve"> et pour chaque </w:t>
+      </w:r>
+      <w:proofErr w:type="spellStart"/>
+      <w:r>
+        <w:t>IScript</w:t>
+      </w:r>
+      <w:proofErr w:type="spellEnd"/>
+      <w:r>
+        <w:t> :</w:t>
       </w:r>
     </w:p>
     <w:p>
@@ -695,32 +759,32 @@
         <w:pStyle w:val="Paragraphedeliste"/>
         <w:numPr>
           <w:ilvl w:val="0"/>
-          <w:numId w:val="2"/>
+          <w:numId w:val="7"/>
         </w:numPr>
       </w:pPr>
       <w:r>
-        <w:t xml:space="preserve">Un </w:t>
-      </w:r>
-      <w:r>
-        <w:rPr>
-          <w:b/>
-        </w:rPr>
-        <w:t>composant</w:t>
-      </w:r>
-      <w:r>
-        <w:t xml:space="preserve"> qui sera ici notre objet permettant de faire l’abstraction pour tous les composants. Ce serait donc une classe nommée « Chemin » dans notre projet qui fixe l’utilisation et certaines propriétés (comme </w:t>
-      </w:r>
-      <w:r>
-        <w:rPr>
-          <w:i/>
-        </w:rPr>
-        <w:t>dessiner</w:t>
-      </w:r>
-      <w:r>
-        <w:t>) pour toutes les formes.</w:t>
-      </w:r>
-      <w:r>
-        <w:t xml:space="preserve"> Techniquement, on pourrait le représenter comme une interface ou encore comme une classe abstraite. </w:t>
+        <w:t xml:space="preserve">Si le </w:t>
+      </w:r>
+      <w:proofErr w:type="spellStart"/>
+      <w:r>
+        <w:t>IScript</w:t>
+      </w:r>
+      <w:proofErr w:type="spellEnd"/>
+      <w:r>
+        <w:t xml:space="preserve"> est une Instruction alors on va dans la méthode </w:t>
+      </w:r>
+      <w:proofErr w:type="spellStart"/>
+      <w:proofErr w:type="gramStart"/>
+      <w:r>
+        <w:t>execute</w:t>
+      </w:r>
+      <w:proofErr w:type="spellEnd"/>
+      <w:r>
+        <w:t>(</w:t>
+      </w:r>
+      <w:proofErr w:type="gramEnd"/>
+      <w:r>
+        <w:t>) de la sous classe de Instruction concernée comme expliqué auparavant</w:t>
       </w:r>
     </w:p>
     <w:p>
@@ -728,41 +792,45 @@
         <w:pStyle w:val="Paragraphedeliste"/>
         <w:numPr>
           <w:ilvl w:val="0"/>
-          <w:numId w:val="2"/>
+          <w:numId w:val="7"/>
         </w:numPr>
       </w:pPr>
       <w:r>
-        <w:t xml:space="preserve">La </w:t>
-      </w:r>
-      <w:r>
-        <w:rPr>
-          <w:b/>
-        </w:rPr>
-        <w:t>feuille</w:t>
-      </w:r>
-      <w:r>
-        <w:t xml:space="preserve"> qui ici n’a pas trop d’intérêt puisque notre hiérarchie n’est pas très riche. Mais on pourrait s’imaginer, dans l’enrichissement du langage, des formes géométriques étant des sous-éléments d’autres formes géométriques. Par exemple, un arc de cercle comme sous élément d’un cercle</w:t>
-      </w:r>
-    </w:p>
-    <w:p>
-      <w:pPr>
-        <w:pStyle w:val="Paragraphedeliste"/>
-        <w:numPr>
-          <w:ilvl w:val="0"/>
-          <w:numId w:val="2"/>
-        </w:numPr>
-      </w:pPr>
-      <w:r>
-        <w:t xml:space="preserve">Le </w:t>
-      </w:r>
-      <w:r>
-        <w:rPr>
-          <w:b/>
-        </w:rPr>
-        <w:t>composite</w:t>
-      </w:r>
-      <w:r>
-        <w:t xml:space="preserve"> qui ici sera représenté par toutes nos classes étendant « Chemin ». Les comportements spécifiques d’une forme géométrique particulière seront définis dans ces classes.</w:t>
+        <w:t xml:space="preserve">Si </w:t>
+      </w:r>
+      <w:proofErr w:type="gramStart"/>
+      <w:r>
+        <w:t xml:space="preserve">le </w:t>
+      </w:r>
+      <w:proofErr w:type="spellStart"/>
+      <w:r>
+        <w:t>IScript</w:t>
+      </w:r>
+      <w:proofErr w:type="spellEnd"/>
+      <w:proofErr w:type="gramEnd"/>
+      <w:r>
+        <w:t xml:space="preserve"> est un script alors on fait un appel récursif à </w:t>
+      </w:r>
+      <w:proofErr w:type="spellStart"/>
+      <w:r>
+        <w:t>execute</w:t>
+      </w:r>
+      <w:proofErr w:type="spellEnd"/>
+      <w:r>
+        <w:t xml:space="preserve"> sur ce script qui va  alors exécuter tous les </w:t>
+      </w:r>
+      <w:proofErr w:type="spellStart"/>
+      <w:r>
+        <w:t>IScript</w:t>
+      </w:r>
+      <w:proofErr w:type="spellEnd"/>
+      <w:r>
+        <w:t xml:space="preserve"> de ce script et ainsi de suite</w:t>
+      </w:r>
+    </w:p>
+    <w:p>
+      <w:r>
+        <w:t>Cette structure est donc toute indiquée pour inclure des scripts dans d’autres scripts et exécuter les instructions entrées par l’utilisateur dans l’ordre logique.</w:t>
       </w:r>
     </w:p>
     <w:p>
@@ -778,7 +846,103 @@
         <w:t xml:space="preserve">Pour étendre le langage on peut </w:t>
       </w:r>
       <w:r>
-        <w:t>ajouter de nouvelles formes au langage. Comme expliqué précédemment</w:t>
+        <w:t>ajouter de nouvelles formes au langage</w:t>
+      </w:r>
+      <w:r>
+        <w:t>, de nouveaux opérateurs et de nouveaux interpréteurs</w:t>
+      </w:r>
+      <w:r>
+        <w:t>. Comme expliqué précédemment</w:t>
+      </w:r>
+      <w:r>
+        <w:t xml:space="preserve"> pour ajouter une nouvelle forme il suffit d’étendre </w:t>
+      </w:r>
+      <w:proofErr w:type="spellStart"/>
+      <w:r>
+        <w:t>CheminFerme</w:t>
+      </w:r>
+      <w:proofErr w:type="spellEnd"/>
+      <w:r>
+        <w:t xml:space="preserve"> si on veut créer une forme fermée et d’étendre Chemin sinon. Par exemple pour créer </w:t>
+      </w:r>
+      <w:proofErr w:type="spellStart"/>
+      <w:r>
+        <w:t>LigneBrisée</w:t>
+      </w:r>
+      <w:proofErr w:type="spellEnd"/>
+      <w:r>
+        <w:t xml:space="preserve"> il suffirait d’étendre Chemin et d’implé</w:t>
+      </w:r>
+      <w:r>
+        <w:t xml:space="preserve">menter la méthode </w:t>
+      </w:r>
+      <w:proofErr w:type="spellStart"/>
+      <w:proofErr w:type="gramStart"/>
+      <w:r>
+        <w:t>execute</w:t>
+      </w:r>
+      <w:proofErr w:type="spellEnd"/>
+      <w:r>
+        <w:t>(</w:t>
+      </w:r>
+      <w:proofErr w:type="gramEnd"/>
+      <w:r>
+        <w:t xml:space="preserve">). Il faut également compléter la méthode </w:t>
+      </w:r>
+      <w:proofErr w:type="spellStart"/>
+      <w:r>
+        <w:t>interpreter</w:t>
+      </w:r>
+      <w:proofErr w:type="spellEnd"/>
+      <w:r>
+        <w:t xml:space="preserve"> des interpréteurs pour pouvoir interpréter la nouvelle forme créée.</w:t>
+      </w:r>
+    </w:p>
+    <w:p>
+      <w:r>
+        <w:t xml:space="preserve">Pour ajouter un nouvel interpréteur il suffit d’étendre l’interface interpréteur et d’implémenter la méthode </w:t>
+      </w:r>
+      <w:proofErr w:type="spellStart"/>
+      <w:r>
+        <w:t>interpreter</w:t>
+      </w:r>
+      <w:proofErr w:type="spellEnd"/>
+      <w:r>
+        <w:t xml:space="preserve"> selon l’interprétation qu’on veut faire de notre dessin. Toutes les informations d’un dessin sont contenues dans l’objet dessin il suffit alors d’utiliser </w:t>
+      </w:r>
+      <w:proofErr w:type="spellStart"/>
+      <w:r>
+        <w:t>interpreter</w:t>
+      </w:r>
+      <w:proofErr w:type="spellEnd"/>
+      <w:r>
+        <w:t xml:space="preserve"> avec le nouvel interpréteur créé.</w:t>
+      </w:r>
+    </w:p>
+    <w:p>
+      <w:r>
+        <w:t xml:space="preserve">Pour ajouter un nouvel opérateur il faut étendre Instruction et implémenter la méthode </w:t>
+      </w:r>
+      <w:proofErr w:type="spellStart"/>
+      <w:proofErr w:type="gramStart"/>
+      <w:r>
+        <w:t>execute</w:t>
+      </w:r>
+      <w:proofErr w:type="spellEnd"/>
+      <w:r>
+        <w:t>(</w:t>
+      </w:r>
+      <w:proofErr w:type="gramEnd"/>
+      <w:r>
+        <w:t xml:space="preserve">). On pourrait ainsi rajouter aisément une structure de boucle </w:t>
+      </w:r>
+      <w:proofErr w:type="spellStart"/>
+      <w:r>
+        <w:t>while</w:t>
+      </w:r>
+      <w:proofErr w:type="spellEnd"/>
+      <w:r>
+        <w:t>.</w:t>
       </w:r>
     </w:p>
     <w:p>
@@ -1021,7 +1185,6 @@
     </w:p>
     <w:p/>
     <w:p/>
-    <w:bookmarkEnd w:id="0"/>
     <w:p/>
     <w:sectPr>
       <w:headerReference w:type="default" r:id="rId10"/>
@@ -1451,6 +1614,92 @@
     </w:lvl>
   </w:abstractNum>
   <w:abstractNum w:abstractNumId="3">
+    <w:nsid w:val="3D216A51"/>
+    <w:multiLevelType w:val="hybridMultilevel"/>
+    <w:tmpl w:val="F530B576"/>
+    <w:lvl w:ilvl="0" w:tplc="040C000F">
+      <w:start w:val="1"/>
+      <w:numFmt w:val="decimal"/>
+      <w:lvlText w:val="%1."/>
+      <w:lvlJc w:val="left"/>
+      <w:pPr>
+        <w:ind w:left="720" w:hanging="360"/>
+      </w:pPr>
+    </w:lvl>
+    <w:lvl w:ilvl="1" w:tplc="040C0019" w:tentative="1">
+      <w:start w:val="1"/>
+      <w:numFmt w:val="lowerLetter"/>
+      <w:lvlText w:val="%2."/>
+      <w:lvlJc w:val="left"/>
+      <w:pPr>
+        <w:ind w:left="1440" w:hanging="360"/>
+      </w:pPr>
+    </w:lvl>
+    <w:lvl w:ilvl="2" w:tplc="040C001B" w:tentative="1">
+      <w:start w:val="1"/>
+      <w:numFmt w:val="lowerRoman"/>
+      <w:lvlText w:val="%3."/>
+      <w:lvlJc w:val="right"/>
+      <w:pPr>
+        <w:ind w:left="2160" w:hanging="180"/>
+      </w:pPr>
+    </w:lvl>
+    <w:lvl w:ilvl="3" w:tplc="040C000F" w:tentative="1">
+      <w:start w:val="1"/>
+      <w:numFmt w:val="decimal"/>
+      <w:lvlText w:val="%4."/>
+      <w:lvlJc w:val="left"/>
+      <w:pPr>
+        <w:ind w:left="2880" w:hanging="360"/>
+      </w:pPr>
+    </w:lvl>
+    <w:lvl w:ilvl="4" w:tplc="040C0019" w:tentative="1">
+      <w:start w:val="1"/>
+      <w:numFmt w:val="lowerLetter"/>
+      <w:lvlText w:val="%5."/>
+      <w:lvlJc w:val="left"/>
+      <w:pPr>
+        <w:ind w:left="3600" w:hanging="360"/>
+      </w:pPr>
+    </w:lvl>
+    <w:lvl w:ilvl="5" w:tplc="040C001B" w:tentative="1">
+      <w:start w:val="1"/>
+      <w:numFmt w:val="lowerRoman"/>
+      <w:lvlText w:val="%6."/>
+      <w:lvlJc w:val="right"/>
+      <w:pPr>
+        <w:ind w:left="4320" w:hanging="180"/>
+      </w:pPr>
+    </w:lvl>
+    <w:lvl w:ilvl="6" w:tplc="040C000F" w:tentative="1">
+      <w:start w:val="1"/>
+      <w:numFmt w:val="decimal"/>
+      <w:lvlText w:val="%7."/>
+      <w:lvlJc w:val="left"/>
+      <w:pPr>
+        <w:ind w:left="5040" w:hanging="360"/>
+      </w:pPr>
+    </w:lvl>
+    <w:lvl w:ilvl="7" w:tplc="040C0019" w:tentative="1">
+      <w:start w:val="1"/>
+      <w:numFmt w:val="lowerLetter"/>
+      <w:lvlText w:val="%8."/>
+      <w:lvlJc w:val="left"/>
+      <w:pPr>
+        <w:ind w:left="5760" w:hanging="360"/>
+      </w:pPr>
+    </w:lvl>
+    <w:lvl w:ilvl="8" w:tplc="040C001B" w:tentative="1">
+      <w:start w:val="1"/>
+      <w:numFmt w:val="lowerRoman"/>
+      <w:lvlText w:val="%9."/>
+      <w:lvlJc w:val="right"/>
+      <w:pPr>
+        <w:ind w:left="6480" w:hanging="180"/>
+      </w:pPr>
+    </w:lvl>
+  </w:abstractNum>
+  <w:abstractNum w:abstractNumId="4">
     <w:nsid w:val="435C6C48"/>
     <w:multiLevelType w:val="hybridMultilevel"/>
     <w:tmpl w:val="B1882B9A"/>
@@ -1563,7 +1812,120 @@
       </w:rPr>
     </w:lvl>
   </w:abstractNum>
-  <w:abstractNum w:abstractNumId="4">
+  <w:abstractNum w:abstractNumId="5">
+    <w:nsid w:val="489C46D7"/>
+    <w:multiLevelType w:val="hybridMultilevel"/>
+    <w:tmpl w:val="B38A5922"/>
+    <w:lvl w:ilvl="0" w:tplc="040C0001">
+      <w:start w:val="1"/>
+      <w:numFmt w:val="bullet"/>
+      <w:lvlText w:val=""/>
+      <w:lvlJc w:val="left"/>
+      <w:pPr>
+        <w:ind w:left="1440" w:hanging="360"/>
+      </w:pPr>
+      <w:rPr>
+        <w:rFonts w:ascii="Symbol" w:hAnsi="Symbol" w:hint="default"/>
+      </w:rPr>
+    </w:lvl>
+    <w:lvl w:ilvl="1" w:tplc="040C0003" w:tentative="1">
+      <w:start w:val="1"/>
+      <w:numFmt w:val="bullet"/>
+      <w:lvlText w:val="o"/>
+      <w:lvlJc w:val="left"/>
+      <w:pPr>
+        <w:ind w:left="2160" w:hanging="360"/>
+      </w:pPr>
+      <w:rPr>
+        <w:rFonts w:ascii="Courier New" w:hAnsi="Courier New" w:cs="Courier New" w:hint="default"/>
+      </w:rPr>
+    </w:lvl>
+    <w:lvl w:ilvl="2" w:tplc="040C0005" w:tentative="1">
+      <w:start w:val="1"/>
+      <w:numFmt w:val="bullet"/>
+      <w:lvlText w:val=""/>
+      <w:lvlJc w:val="left"/>
+      <w:pPr>
+        <w:ind w:left="2880" w:hanging="360"/>
+      </w:pPr>
+      <w:rPr>
+        <w:rFonts w:ascii="Wingdings" w:hAnsi="Wingdings" w:hint="default"/>
+      </w:rPr>
+    </w:lvl>
+    <w:lvl w:ilvl="3" w:tplc="040C0001" w:tentative="1">
+      <w:start w:val="1"/>
+      <w:numFmt w:val="bullet"/>
+      <w:lvlText w:val=""/>
+      <w:lvlJc w:val="left"/>
+      <w:pPr>
+        <w:ind w:left="3600" w:hanging="360"/>
+      </w:pPr>
+      <w:rPr>
+        <w:rFonts w:ascii="Symbol" w:hAnsi="Symbol" w:hint="default"/>
+      </w:rPr>
+    </w:lvl>
+    <w:lvl w:ilvl="4" w:tplc="040C0003" w:tentative="1">
+      <w:start w:val="1"/>
+      <w:numFmt w:val="bullet"/>
+      <w:lvlText w:val="o"/>
+      <w:lvlJc w:val="left"/>
+      <w:pPr>
+        <w:ind w:left="4320" w:hanging="360"/>
+      </w:pPr>
+      <w:rPr>
+        <w:rFonts w:ascii="Courier New" w:hAnsi="Courier New" w:cs="Courier New" w:hint="default"/>
+      </w:rPr>
+    </w:lvl>
+    <w:lvl w:ilvl="5" w:tplc="040C0005" w:tentative="1">
+      <w:start w:val="1"/>
+      <w:numFmt w:val="bullet"/>
+      <w:lvlText w:val=""/>
+      <w:lvlJc w:val="left"/>
+      <w:pPr>
+        <w:ind w:left="5040" w:hanging="360"/>
+      </w:pPr>
+      <w:rPr>
+        <w:rFonts w:ascii="Wingdings" w:hAnsi="Wingdings" w:hint="default"/>
+      </w:rPr>
+    </w:lvl>
+    <w:lvl w:ilvl="6" w:tplc="040C0001" w:tentative="1">
+      <w:start w:val="1"/>
+      <w:numFmt w:val="bullet"/>
+      <w:lvlText w:val=""/>
+      <w:lvlJc w:val="left"/>
+      <w:pPr>
+        <w:ind w:left="5760" w:hanging="360"/>
+      </w:pPr>
+      <w:rPr>
+        <w:rFonts w:ascii="Symbol" w:hAnsi="Symbol" w:hint="default"/>
+      </w:rPr>
+    </w:lvl>
+    <w:lvl w:ilvl="7" w:tplc="040C0003" w:tentative="1">
+      <w:start w:val="1"/>
+      <w:numFmt w:val="bullet"/>
+      <w:lvlText w:val="o"/>
+      <w:lvlJc w:val="left"/>
+      <w:pPr>
+        <w:ind w:left="6480" w:hanging="360"/>
+      </w:pPr>
+      <w:rPr>
+        <w:rFonts w:ascii="Courier New" w:hAnsi="Courier New" w:cs="Courier New" w:hint="default"/>
+      </w:rPr>
+    </w:lvl>
+    <w:lvl w:ilvl="8" w:tplc="040C0005" w:tentative="1">
+      <w:start w:val="1"/>
+      <w:numFmt w:val="bullet"/>
+      <w:lvlText w:val=""/>
+      <w:lvlJc w:val="left"/>
+      <w:pPr>
+        <w:ind w:left="7200" w:hanging="360"/>
+      </w:pPr>
+      <w:rPr>
+        <w:rFonts w:ascii="Wingdings" w:hAnsi="Wingdings" w:hint="default"/>
+      </w:rPr>
+    </w:lvl>
+  </w:abstractNum>
+  <w:abstractNum w:abstractNumId="6">
     <w:nsid w:val="63603639"/>
     <w:multiLevelType w:val="hybridMultilevel"/>
     <w:tmpl w:val="BCF0D34C"/>
@@ -1686,10 +2048,16 @@
     <w:abstractNumId w:val="2"/>
   </w:num>
   <w:num w:numId="4">
+    <w:abstractNumId w:val="6"/>
+  </w:num>
+  <w:num w:numId="5">
     <w:abstractNumId w:val="4"/>
   </w:num>
-  <w:num w:numId="5">
+  <w:num w:numId="6">
     <w:abstractNumId w:val="3"/>
+  </w:num>
+  <w:num w:numId="7">
+    <w:abstractNumId w:val="5"/>
   </w:num>
 </w:numbering>
 </file>
@@ -2488,7 +2856,7 @@
   <a:extraClrSchemeLst/>
   <a:extLst>
     <a:ext uri="{05A4C25C-085E-4340-85A3-A5531E510DB2}">
-      <thm15:themeFamily xmlns="" xmlns:thm15="http://schemas.microsoft.com/office/thememl/2012/main" name="Office Theme" id="{62F939B6-93AF-4DB8-9C6B-D6C7DFDC589F}" vid="{4A3C46E8-61CC-4603-A589-7422A47A8E4A}"/>
+      <thm15:themeFamily xmlns:thm15="http://schemas.microsoft.com/office/thememl/2012/main" xmlns="" name="Office Theme" id="{62F939B6-93AF-4DB8-9C6B-D6C7DFDC589F}" vid="{4A3C46E8-61CC-4603-A589-7422A47A8E4A}"/>
     </a:ext>
   </a:extLst>
 </a:theme>

</xml_diff>